<commit_message>
19-Melhorias => Inclusão do campo requerimento no aspose da solicitação
</commit_message>
<xml_diff>
--- a/Código Fonte/VERSAO-ATUAL/src/Credenciado/Credenciado/Content/_pdfAspose/SolicitacaoInscricaoCAR.docx
+++ b/Código Fonte/VERSAO-ATUAL/src/Credenciado/Credenciado/Content/_pdfAspose/SolicitacaoInscricaoCAR.docx
@@ -121,8 +121,11 @@
         <w:rPr>
           <w:sz w:val="10"/>
           <w:szCs w:val="10"/>
+          <w:u w:val="single"/>
         </w:rPr>
       </w:pPr>
+      <w:bookmarkStart w:id="0" w:name="_GoBack"/>
+      <w:bookmarkEnd w:id="0"/>
     </w:p>
     <w:tbl>
       <w:tblPr>
@@ -140,7 +143,8 @@
       </w:tblPr>
       <w:tblGrid>
         <w:gridCol w:w="4678"/>
-        <w:gridCol w:w="4678"/>
+        <w:gridCol w:w="2339"/>
+        <w:gridCol w:w="2339"/>
       </w:tblGrid>
       <w:tr>
         <w:trPr>
@@ -170,17 +174,7 @@
                 <w:sz w:val="14"/>
                 <w:szCs w:val="14"/>
               </w:rPr>
-              <w:t xml:space="preserve">Nº. </w:t>
-            </w:r>
-            <w:r>
-              <w:rPr>
-                <w:rFonts w:ascii="Arial Narrow" w:hAnsi="Arial Narrow" w:cs="Arial"/>
-                <w:b/>
-                <w:color w:val="595959" w:themeColor="text1" w:themeTint="A6"/>
-                <w:sz w:val="14"/>
-                <w:szCs w:val="14"/>
-              </w:rPr>
-              <w:t>DE CONTROLE D</w:t>
+              <w:t>Nº. DE CONTROLE D</w:t>
             </w:r>
             <w:r>
               <w:rPr>
@@ -206,7 +200,7 @@
         </w:tc>
         <w:tc>
           <w:tcPr>
-            <w:tcW w:w="4678" w:type="dxa"/>
+            <w:tcW w:w="2339" w:type="dxa"/>
             <w:shd w:val="clear" w:color="auto" w:fill="auto"/>
             <w:vAlign w:val="center"/>
           </w:tcPr>
@@ -229,6 +223,44 @@
                 <w:szCs w:val="14"/>
               </w:rPr>
               <w:t>EMITIDO EM:</w:t>
+            </w:r>
+          </w:p>
+        </w:tc>
+        <w:tc>
+          <w:tcPr>
+            <w:tcW w:w="2339" w:type="dxa"/>
+            <w:shd w:val="clear" w:color="auto" w:fill="auto"/>
+            <w:vAlign w:val="center"/>
+          </w:tcPr>
+          <w:p>
+            <w:pPr>
+              <w:rPr>
+                <w:rFonts w:ascii="Arial Narrow" w:hAnsi="Arial Narrow" w:cs="Arial"/>
+                <w:b/>
+                <w:color w:val="262626" w:themeColor="text1" w:themeTint="D9"/>
+                <w:sz w:val="14"/>
+                <w:szCs w:val="14"/>
+              </w:rPr>
+            </w:pPr>
+            <w:r>
+              <w:rPr>
+                <w:rFonts w:ascii="Arial Narrow" w:hAnsi="Arial Narrow"/>
+                <w:b/>
+                <w:color w:val="595959" w:themeColor="text1" w:themeTint="A6"/>
+                <w:sz w:val="14"/>
+                <w:szCs w:val="14"/>
+              </w:rPr>
+              <w:t>REQUERIMENTO</w:t>
+            </w:r>
+            <w:r>
+              <w:rPr>
+                <w:rFonts w:ascii="Arial Narrow" w:hAnsi="Arial Narrow"/>
+                <w:b/>
+                <w:color w:val="595959" w:themeColor="text1" w:themeTint="A6"/>
+                <w:sz w:val="14"/>
+                <w:szCs w:val="14"/>
+              </w:rPr>
+              <w:t>:</w:t>
             </w:r>
           </w:p>
         </w:tc>
@@ -306,7 +338,7 @@
         </w:tc>
         <w:tc>
           <w:tcPr>
-            <w:tcW w:w="4678" w:type="dxa"/>
+            <w:tcW w:w="2339" w:type="dxa"/>
             <w:tcBorders>
               <w:bottom w:val="single" w:sz="4" w:space="0" w:color="auto"/>
             </w:tcBorders>
@@ -354,6 +386,92 @@
                 <w:szCs w:val="20"/>
               </w:rPr>
               <w:t>«DataEmissao»</w:t>
+            </w:r>
+            <w:r>
+              <w:rPr>
+                <w:rFonts w:ascii="Arial Narrow" w:hAnsi="Arial Narrow"/>
+                <w:sz w:val="20"/>
+                <w:szCs w:val="20"/>
+              </w:rPr>
+              <w:fldChar w:fldCharType="end"/>
+            </w:r>
+          </w:p>
+        </w:tc>
+        <w:tc>
+          <w:tcPr>
+            <w:tcW w:w="2339" w:type="dxa"/>
+            <w:tcBorders>
+              <w:bottom w:val="single" w:sz="4" w:space="0" w:color="auto"/>
+            </w:tcBorders>
+            <w:shd w:val="clear" w:color="auto" w:fill="auto"/>
+            <w:vAlign w:val="center"/>
+          </w:tcPr>
+          <w:p>
+            <w:pPr>
+              <w:rPr>
+                <w:rFonts w:ascii="Arial Narrow" w:hAnsi="Arial Narrow"/>
+                <w:sz w:val="20"/>
+                <w:szCs w:val="20"/>
+              </w:rPr>
+            </w:pPr>
+            <w:r>
+              <w:rPr>
+                <w:rFonts w:ascii="Arial Narrow" w:hAnsi="Arial Narrow"/>
+                <w:sz w:val="20"/>
+                <w:szCs w:val="20"/>
+              </w:rPr>
+              <w:fldChar w:fldCharType="begin"/>
+            </w:r>
+            <w:r>
+              <w:rPr>
+                <w:rFonts w:ascii="Arial Narrow" w:hAnsi="Arial Narrow"/>
+                <w:sz w:val="20"/>
+                <w:szCs w:val="20"/>
+              </w:rPr>
+              <w:instrText xml:space="preserve"> MERGEFIELD  RequerimentoNumero</w:instrText>
+            </w:r>
+            <w:r>
+              <w:rPr>
+                <w:rFonts w:ascii="Arial Narrow" w:hAnsi="Arial Narrow"/>
+                <w:sz w:val="20"/>
+                <w:szCs w:val="20"/>
+              </w:rPr>
+              <w:instrText xml:space="preserve">  \* MERGEFORMAT </w:instrText>
+            </w:r>
+            <w:r>
+              <w:rPr>
+                <w:rFonts w:ascii="Arial Narrow" w:hAnsi="Arial Narrow"/>
+                <w:sz w:val="20"/>
+                <w:szCs w:val="20"/>
+              </w:rPr>
+              <w:fldChar w:fldCharType="separate"/>
+            </w:r>
+            <w:r>
+              <w:rPr>
+                <w:rFonts w:ascii="Arial Narrow" w:hAnsi="Arial Narrow"/>
+                <w:noProof/>
+                <w:sz w:val="20"/>
+                <w:szCs w:val="20"/>
+              </w:rPr>
+              <w:t>«</w:t>
+            </w:r>
+            <w:r>
+              <w:rPr>
+                <w:rFonts w:ascii="Arial Narrow" w:hAnsi="Arial Narrow"/>
+                <w:noProof/>
+                <w:sz w:val="20"/>
+                <w:szCs w:val="20"/>
+              </w:rPr>
+              <w:t>RequerimentoNumero</w:t>
+            </w:r>
+            <w:r>
+              <w:rPr>
+                <w:rFonts w:ascii="Arial Narrow" w:hAnsi="Arial Narrow"/>
+                <w:noProof/>
+                <w:sz w:val="20"/>
+                <w:szCs w:val="20"/>
+              </w:rPr>
+              <w:t>»</w:t>
             </w:r>
             <w:r>
               <w:rPr>
@@ -373,7 +491,7 @@
         <w:tc>
           <w:tcPr>
             <w:tcW w:w="9356" w:type="dxa"/>
-            <w:gridSpan w:val="2"/>
+            <w:gridSpan w:val="3"/>
             <w:tcBorders>
               <w:top w:val="single" w:sz="4" w:space="0" w:color="auto"/>
               <w:bottom w:val="nil"/>
@@ -451,7 +569,7 @@
         <w:tc>
           <w:tcPr>
             <w:tcW w:w="9356" w:type="dxa"/>
-            <w:gridSpan w:val="2"/>
+            <w:gridSpan w:val="3"/>
             <w:tcBorders>
               <w:top w:val="nil"/>
             </w:tcBorders>
@@ -514,8 +632,6 @@
               </w:rPr>
               <w:fldChar w:fldCharType="end"/>
             </w:r>
-            <w:bookmarkStart w:id="0" w:name="_GoBack"/>
-            <w:bookmarkEnd w:id="0"/>
           </w:p>
         </w:tc>
       </w:tr>
@@ -5783,7 +5899,7 @@
 
 <file path=word/numbering.xml><?xml version="1.0" encoding="utf-8"?>
 <w:numbering xmlns:wpc="http://schemas.microsoft.com/office/word/2010/wordprocessingCanvas" xmlns:mc="http://schemas.openxmlformats.org/markup-compatibility/2006" xmlns:o="urn:schemas-microsoft-com:office:office" xmlns:r="http://schemas.openxmlformats.org/officeDocument/2006/relationships" xmlns:m="http://schemas.openxmlformats.org/officeDocument/2006/math" xmlns:v="urn:schemas-microsoft-com:vml" xmlns:wp14="http://schemas.microsoft.com/office/word/2010/wordprocessingDrawing" xmlns:wp="http://schemas.openxmlformats.org/drawingml/2006/wordprocessingDrawing" xmlns:w10="urn:schemas-microsoft-com:office:word" xmlns:w="http://schemas.openxmlformats.org/wordprocessingml/2006/main" xmlns:w14="http://schemas.microsoft.com/office/word/2010/wordml" xmlns:w15="http://schemas.microsoft.com/office/word/2012/wordml" xmlns:wpg="http://schemas.microsoft.com/office/word/2010/wordprocessingGroup" xmlns:wpi="http://schemas.microsoft.com/office/word/2010/wordprocessingInk" xmlns:wne="http://schemas.microsoft.com/office/word/2006/wordml" xmlns:wps="http://schemas.microsoft.com/office/word/2010/wordprocessingShape" mc:Ignorable="w14 w15 wp14">
-  <w:abstractNum w:abstractNumId="0">
+  <w:abstractNum w:abstractNumId="0" w15:restartNumberingAfterBreak="0">
     <w:nsid w:val="005D1A5A"/>
     <w:multiLevelType w:val="singleLevel"/>
     <w:tmpl w:val="04160005"/>
@@ -5803,7 +5919,7 @@
       </w:rPr>
     </w:lvl>
   </w:abstractNum>
-  <w:abstractNum w:abstractNumId="1">
+  <w:abstractNum w:abstractNumId="1" w15:restartNumberingAfterBreak="0">
     <w:nsid w:val="012055E8"/>
     <w:multiLevelType w:val="hybridMultilevel"/>
     <w:tmpl w:val="F2AAFFBE"/>
@@ -5943,7 +6059,7 @@
       </w:rPr>
     </w:lvl>
   </w:abstractNum>
-  <w:abstractNum w:abstractNumId="2">
+  <w:abstractNum w:abstractNumId="2" w15:restartNumberingAfterBreak="0">
     <w:nsid w:val="04D638D9"/>
     <w:multiLevelType w:val="hybridMultilevel"/>
     <w:tmpl w:val="4544D87C"/>
@@ -6056,7 +6172,7 @@
       </w:rPr>
     </w:lvl>
   </w:abstractNum>
-  <w:abstractNum w:abstractNumId="3">
+  <w:abstractNum w:abstractNumId="3" w15:restartNumberingAfterBreak="0">
     <w:nsid w:val="08D214C5"/>
     <w:multiLevelType w:val="hybridMultilevel"/>
     <w:tmpl w:val="16727B1A"/>
@@ -6196,7 +6312,7 @@
       </w:rPr>
     </w:lvl>
   </w:abstractNum>
-  <w:abstractNum w:abstractNumId="4">
+  <w:abstractNum w:abstractNumId="4" w15:restartNumberingAfterBreak="0">
     <w:nsid w:val="0A451926"/>
     <w:multiLevelType w:val="hybridMultilevel"/>
     <w:tmpl w:val="A46C663C"/>
@@ -6282,7 +6398,7 @@
       </w:pPr>
     </w:lvl>
   </w:abstractNum>
-  <w:abstractNum w:abstractNumId="5">
+  <w:abstractNum w:abstractNumId="5" w15:restartNumberingAfterBreak="0">
     <w:nsid w:val="0FE034AB"/>
     <w:multiLevelType w:val="hybridMultilevel"/>
     <w:tmpl w:val="A4280A9C"/>
@@ -6422,7 +6538,7 @@
       </w:rPr>
     </w:lvl>
   </w:abstractNum>
-  <w:abstractNum w:abstractNumId="6">
+  <w:abstractNum w:abstractNumId="6" w15:restartNumberingAfterBreak="0">
     <w:nsid w:val="176242F8"/>
     <w:multiLevelType w:val="singleLevel"/>
     <w:tmpl w:val="04160005"/>
@@ -6442,7 +6558,7 @@
       </w:rPr>
     </w:lvl>
   </w:abstractNum>
-  <w:abstractNum w:abstractNumId="7">
+  <w:abstractNum w:abstractNumId="7" w15:restartNumberingAfterBreak="0">
     <w:nsid w:val="19FE58E7"/>
     <w:multiLevelType w:val="hybridMultilevel"/>
     <w:tmpl w:val="A46C663C"/>
@@ -6528,7 +6644,7 @@
       </w:pPr>
     </w:lvl>
   </w:abstractNum>
-  <w:abstractNum w:abstractNumId="8">
+  <w:abstractNum w:abstractNumId="8" w15:restartNumberingAfterBreak="0">
     <w:nsid w:val="1F8F6673"/>
     <w:multiLevelType w:val="hybridMultilevel"/>
     <w:tmpl w:val="52F2822A"/>
@@ -6668,7 +6784,7 @@
       </w:rPr>
     </w:lvl>
   </w:abstractNum>
-  <w:abstractNum w:abstractNumId="9">
+  <w:abstractNum w:abstractNumId="9" w15:restartNumberingAfterBreak="0">
     <w:nsid w:val="2207255A"/>
     <w:multiLevelType w:val="multilevel"/>
     <w:tmpl w:val="34BECEEC"/>
@@ -6808,7 +6924,7 @@
       </w:rPr>
     </w:lvl>
   </w:abstractNum>
-  <w:abstractNum w:abstractNumId="10">
+  <w:abstractNum w:abstractNumId="10" w15:restartNumberingAfterBreak="0">
     <w:nsid w:val="22AD123C"/>
     <w:multiLevelType w:val="hybridMultilevel"/>
     <w:tmpl w:val="8D1A9814"/>
@@ -6949,7 +7065,7 @@
       </w:rPr>
     </w:lvl>
   </w:abstractNum>
-  <w:abstractNum w:abstractNumId="11">
+  <w:abstractNum w:abstractNumId="11" w15:restartNumberingAfterBreak="0">
     <w:nsid w:val="25625369"/>
     <w:multiLevelType w:val="hybridMultilevel"/>
     <w:tmpl w:val="2DD6C1EA"/>
@@ -7089,7 +7205,7 @@
       </w:rPr>
     </w:lvl>
   </w:abstractNum>
-  <w:abstractNum w:abstractNumId="12">
+  <w:abstractNum w:abstractNumId="12" w15:restartNumberingAfterBreak="0">
     <w:nsid w:val="2EA771C1"/>
     <w:multiLevelType w:val="hybridMultilevel"/>
     <w:tmpl w:val="8398DB5A"/>
@@ -7229,7 +7345,7 @@
       </w:rPr>
     </w:lvl>
   </w:abstractNum>
-  <w:abstractNum w:abstractNumId="13">
+  <w:abstractNum w:abstractNumId="13" w15:restartNumberingAfterBreak="0">
     <w:nsid w:val="2EAD6F43"/>
     <w:multiLevelType w:val="hybridMultilevel"/>
     <w:tmpl w:val="A46C663C"/>
@@ -7315,7 +7431,7 @@
       </w:pPr>
     </w:lvl>
   </w:abstractNum>
-  <w:abstractNum w:abstractNumId="14">
+  <w:abstractNum w:abstractNumId="14" w15:restartNumberingAfterBreak="0">
     <w:nsid w:val="49DB1F68"/>
     <w:multiLevelType w:val="multilevel"/>
     <w:tmpl w:val="A4280A9C"/>
@@ -7455,7 +7571,7 @@
       </w:rPr>
     </w:lvl>
   </w:abstractNum>
-  <w:abstractNum w:abstractNumId="15">
+  <w:abstractNum w:abstractNumId="15" w15:restartNumberingAfterBreak="0">
     <w:nsid w:val="4EBB1204"/>
     <w:multiLevelType w:val="hybridMultilevel"/>
     <w:tmpl w:val="96222F08"/>
@@ -7595,7 +7711,7 @@
       </w:rPr>
     </w:lvl>
   </w:abstractNum>
-  <w:abstractNum w:abstractNumId="16">
+  <w:abstractNum w:abstractNumId="16" w15:restartNumberingAfterBreak="0">
     <w:nsid w:val="50092A59"/>
     <w:multiLevelType w:val="singleLevel"/>
     <w:tmpl w:val="04160005"/>
@@ -7615,7 +7731,7 @@
       </w:rPr>
     </w:lvl>
   </w:abstractNum>
-  <w:abstractNum w:abstractNumId="17">
+  <w:abstractNum w:abstractNumId="17" w15:restartNumberingAfterBreak="0">
     <w:nsid w:val="51D652CA"/>
     <w:multiLevelType w:val="multilevel"/>
     <w:tmpl w:val="34BECEEC"/>
@@ -7755,7 +7871,7 @@
       </w:rPr>
     </w:lvl>
   </w:abstractNum>
-  <w:abstractNum w:abstractNumId="18">
+  <w:abstractNum w:abstractNumId="18" w15:restartNumberingAfterBreak="0">
     <w:nsid w:val="5A640ABD"/>
     <w:multiLevelType w:val="hybridMultilevel"/>
     <w:tmpl w:val="404AB8F8"/>
@@ -7897,7 +8013,7 @@
       </w:rPr>
     </w:lvl>
   </w:abstractNum>
-  <w:abstractNum w:abstractNumId="19">
+  <w:abstractNum w:abstractNumId="19" w15:restartNumberingAfterBreak="0">
     <w:nsid w:val="5CE75F12"/>
     <w:multiLevelType w:val="hybridMultilevel"/>
     <w:tmpl w:val="F6604CAA"/>
@@ -8038,7 +8154,7 @@
       </w:rPr>
     </w:lvl>
   </w:abstractNum>
-  <w:abstractNum w:abstractNumId="20">
+  <w:abstractNum w:abstractNumId="20" w15:restartNumberingAfterBreak="0">
     <w:nsid w:val="60A27865"/>
     <w:multiLevelType w:val="hybridMultilevel"/>
     <w:tmpl w:val="0E1A759A"/>
@@ -8178,7 +8294,7 @@
       </w:rPr>
     </w:lvl>
   </w:abstractNum>
-  <w:abstractNum w:abstractNumId="21">
+  <w:abstractNum w:abstractNumId="21" w15:restartNumberingAfterBreak="0">
     <w:nsid w:val="6CD734E7"/>
     <w:multiLevelType w:val="hybridMultilevel"/>
     <w:tmpl w:val="93B4D3F0"/>
@@ -8318,7 +8434,7 @@
       </w:rPr>
     </w:lvl>
   </w:abstractNum>
-  <w:abstractNum w:abstractNumId="22">
+  <w:abstractNum w:abstractNumId="22" w15:restartNumberingAfterBreak="0">
     <w:nsid w:val="70460335"/>
     <w:multiLevelType w:val="hybridMultilevel"/>
     <w:tmpl w:val="88FCB876"/>
@@ -8458,7 +8574,7 @@
       </w:rPr>
     </w:lvl>
   </w:abstractNum>
-  <w:abstractNum w:abstractNumId="23">
+  <w:abstractNum w:abstractNumId="23" w15:restartNumberingAfterBreak="0">
     <w:nsid w:val="75C8561F"/>
     <w:multiLevelType w:val="multilevel"/>
     <w:tmpl w:val="34BECEEC"/>
@@ -8598,7 +8714,7 @@
       </w:rPr>
     </w:lvl>
   </w:abstractNum>
-  <w:abstractNum w:abstractNumId="24">
+  <w:abstractNum w:abstractNumId="24" w15:restartNumberingAfterBreak="0">
     <w:nsid w:val="768801D1"/>
     <w:multiLevelType w:val="singleLevel"/>
     <w:tmpl w:val="04160005"/>
@@ -8618,7 +8734,7 @@
       </w:rPr>
     </w:lvl>
   </w:abstractNum>
-  <w:abstractNum w:abstractNumId="25">
+  <w:abstractNum w:abstractNumId="25" w15:restartNumberingAfterBreak="0">
     <w:nsid w:val="78AB0FF6"/>
     <w:multiLevelType w:val="hybridMultilevel"/>
     <w:tmpl w:val="9654AB14"/>

</xml_diff>

<commit_message>
19-Melhorias = > Aspose CAR
</commit_message>
<xml_diff>
--- a/Código Fonte/VERSAO-ATUAL/src/Credenciado/Credenciado/Content/_pdfAspose/SolicitacaoInscricaoCAR.docx
+++ b/Código Fonte/VERSAO-ATUAL/src/Credenciado/Credenciado/Content/_pdfAspose/SolicitacaoInscricaoCAR.docx
@@ -121,11 +121,8 @@
         <w:rPr>
           <w:sz w:val="10"/>
           <w:szCs w:val="10"/>
-          <w:u w:val="single"/>
         </w:rPr>
       </w:pPr>
-      <w:bookmarkStart w:id="0" w:name="_GoBack"/>
-      <w:bookmarkEnd w:id="0"/>
     </w:p>
     <w:tbl>
       <w:tblPr>
@@ -397,6 +394,8 @@
             </w:r>
           </w:p>
         </w:tc>
+        <w:bookmarkStart w:id="0" w:name="_GoBack"/>
+        <w:bookmarkEnd w:id="0"/>
         <w:tc>
           <w:tcPr>
             <w:tcW w:w="2339" w:type="dxa"/>
@@ -408,6 +407,7 @@
           </w:tcPr>
           <w:p>
             <w:pPr>
+              <w:jc w:val="center"/>
               <w:rPr>
                 <w:rFonts w:ascii="Arial Narrow" w:hAnsi="Arial Narrow"/>
                 <w:sz w:val="20"/>
@@ -428,7 +428,15 @@
                 <w:sz w:val="20"/>
                 <w:szCs w:val="20"/>
               </w:rPr>
-              <w:instrText xml:space="preserve"> MERGEFIELD  RequerimentoNumero</w:instrText>
+              <w:instrText xml:space="preserve"> MERGEFIELD  </w:instrText>
+            </w:r>
+            <w:r>
+              <w:rPr>
+                <w:rFonts w:ascii="Arial Narrow" w:hAnsi="Arial Narrow"/>
+                <w:sz w:val="20"/>
+                <w:szCs w:val="20"/>
+              </w:rPr>
+              <w:instrText>RequerimentoNumero</w:instrText>
             </w:r>
             <w:r>
               <w:rPr>

</xml_diff>

<commit_message>
19-Mudança nos asposes do CAR
</commit_message>
<xml_diff>
--- a/Código Fonte/VERSAO-ATUAL/src/Credenciado/Credenciado/Content/_pdfAspose/SolicitacaoInscricaoCAR.docx
+++ b/Código Fonte/VERSAO-ATUAL/src/Credenciado/Credenciado/Content/_pdfAspose/SolicitacaoInscricaoCAR.docx
@@ -394,8 +394,6 @@
             </w:r>
           </w:p>
         </w:tc>
-        <w:bookmarkStart w:id="0" w:name="_GoBack"/>
-        <w:bookmarkEnd w:id="0"/>
         <w:tc>
           <w:tcPr>
             <w:tcW w:w="2339" w:type="dxa"/>
@@ -428,23 +426,7 @@
                 <w:sz w:val="20"/>
                 <w:szCs w:val="20"/>
               </w:rPr>
-              <w:instrText xml:space="preserve"> MERGEFIELD  </w:instrText>
-            </w:r>
-            <w:r>
-              <w:rPr>
-                <w:rFonts w:ascii="Arial Narrow" w:hAnsi="Arial Narrow"/>
-                <w:sz w:val="20"/>
-                <w:szCs w:val="20"/>
-              </w:rPr>
-              <w:instrText>RequerimentoNumero</w:instrText>
-            </w:r>
-            <w:r>
-              <w:rPr>
-                <w:rFonts w:ascii="Arial Narrow" w:hAnsi="Arial Narrow"/>
-                <w:sz w:val="20"/>
-                <w:szCs w:val="20"/>
-              </w:rPr>
-              <w:instrText xml:space="preserve">  \* MERGEFORMAT </w:instrText>
+              <w:instrText xml:space="preserve"> MERGEFIELD  RequerimentoNumero  \* MERGEFORMAT </w:instrText>
             </w:r>
             <w:r>
               <w:rPr>
@@ -461,25 +443,7 @@
                 <w:sz w:val="20"/>
                 <w:szCs w:val="20"/>
               </w:rPr>
-              <w:t>«</w:t>
-            </w:r>
-            <w:r>
-              <w:rPr>
-                <w:rFonts w:ascii="Arial Narrow" w:hAnsi="Arial Narrow"/>
-                <w:noProof/>
-                <w:sz w:val="20"/>
-                <w:szCs w:val="20"/>
-              </w:rPr>
-              <w:t>RequerimentoNumero</w:t>
-            </w:r>
-            <w:r>
-              <w:rPr>
-                <w:rFonts w:ascii="Arial Narrow" w:hAnsi="Arial Narrow"/>
-                <w:noProof/>
-                <w:sz w:val="20"/>
-                <w:szCs w:val="20"/>
-              </w:rPr>
-              <w:t>»</w:t>
+              <w:t>«RequerimentoNumero»</w:t>
             </w:r>
             <w:r>
               <w:rPr>
@@ -4986,243 +4950,29 @@
           </w:tcPr>
           <w:p>
             <w:pPr>
-              <w:spacing w:before="120"/>
+              <w:spacing w:after="120"/>
+              <w:ind w:left="360"/>
               <w:jc w:val="both"/>
               <w:rPr>
-                <w:rFonts w:ascii="Arial Narrow" w:hAnsi="Arial Narrow"/>
-                <w:sz w:val="18"/>
-                <w:szCs w:val="18"/>
+                <w:rFonts w:ascii="Arial Narrow" w:hAnsi="Arial Narrow" w:cs="Calibri"/>
+                <w:bCs/>
+                <w:sz w:val="16"/>
+                <w:szCs w:val="16"/>
+                <w:u w:val="single"/>
               </w:rPr>
             </w:pPr>
             <w:r>
               <w:rPr>
-                <w:rFonts w:ascii="Arial Narrow" w:hAnsi="Arial Narrow"/>
-                <w:sz w:val="18"/>
-                <w:szCs w:val="18"/>
+                <w:rFonts w:ascii="Arial Narrow" w:hAnsi="Arial Narrow" w:cs="Calibri"/>
+                <w:bCs/>
+                <w:sz w:val="16"/>
+                <w:szCs w:val="16"/>
                 <w:u w:val="single"/>
               </w:rPr>
-              <w:t>Solicitação de Inscrição no Cadastro Ambiental Rural - CAR</w:t>
-            </w:r>
-            <w:r>
-              <w:rPr>
-                <w:rFonts w:ascii="Arial Narrow" w:hAnsi="Arial Narrow"/>
-                <w:sz w:val="18"/>
-                <w:szCs w:val="18"/>
-              </w:rPr>
-              <w:t>.</w:t>
-            </w:r>
-          </w:p>
-          <w:p>
-            <w:pPr>
-              <w:pStyle w:val="PargrafodaLista"/>
-              <w:numPr>
-                <w:ilvl w:val="0"/>
-                <w:numId w:val="25"/>
-              </w:numPr>
-              <w:jc w:val="both"/>
-              <w:rPr>
-                <w:rFonts w:ascii="Arial Narrow" w:hAnsi="Arial Narrow"/>
-                <w:sz w:val="18"/>
-                <w:szCs w:val="18"/>
-              </w:rPr>
-            </w:pPr>
-            <w:r>
-              <w:rPr>
-                <w:rFonts w:ascii="Arial Narrow" w:hAnsi="Arial Narrow"/>
-                <w:sz w:val="18"/>
-                <w:szCs w:val="18"/>
-              </w:rPr>
-              <w:t xml:space="preserve">O presente documento representa a solicitação de cadastramento do imóvel no Cadastro Ambiental Rural-CAR/ES e sua validade </w:t>
-            </w:r>
-            <w:r>
-              <w:rPr>
-                <w:rFonts w:ascii="Arial Narrow" w:hAnsi="Arial Narrow"/>
-                <w:b/>
-                <w:sz w:val="18"/>
-                <w:szCs w:val="18"/>
-              </w:rPr>
-              <w:t>deverá ser consultada através do link</w:t>
-            </w:r>
-            <w:r>
-              <w:rPr>
-                <w:rFonts w:ascii="Arial Narrow" w:hAnsi="Arial Narrow"/>
-                <w:sz w:val="18"/>
-                <w:szCs w:val="18"/>
-              </w:rPr>
-              <w:t xml:space="preserve"> </w:t>
-            </w:r>
-            <w:r>
-              <w:rPr>
-                <w:rFonts w:ascii="Arial Narrow" w:hAnsi="Arial Narrow"/>
-                <w:b/>
-                <w:sz w:val="18"/>
-                <w:szCs w:val="18"/>
-                <w:u w:val="single"/>
-              </w:rPr>
-              <w:t>http://idaf.simlam.com.br/portal/consultar-car</w:t>
-            </w:r>
-            <w:r>
-              <w:rPr>
-                <w:rFonts w:ascii="Arial Narrow" w:hAnsi="Arial Narrow"/>
-                <w:b/>
-                <w:sz w:val="18"/>
-                <w:szCs w:val="18"/>
-              </w:rPr>
-              <w:t>;</w:t>
-            </w:r>
-          </w:p>
-          <w:p>
-            <w:pPr>
-              <w:pStyle w:val="PargrafodaLista"/>
-              <w:numPr>
-                <w:ilvl w:val="0"/>
-                <w:numId w:val="25"/>
-              </w:numPr>
-              <w:jc w:val="both"/>
-              <w:rPr>
-                <w:rFonts w:ascii="Arial Narrow" w:hAnsi="Arial Narrow"/>
-                <w:sz w:val="18"/>
-                <w:szCs w:val="18"/>
-              </w:rPr>
-            </w:pPr>
-            <w:r>
-              <w:rPr>
-                <w:rFonts w:ascii="Arial Narrow" w:hAnsi="Arial Narrow"/>
-                <w:sz w:val="18"/>
-                <w:szCs w:val="18"/>
-              </w:rPr>
-              <w:t xml:space="preserve">A efetivação do Cadastramento está sujeita </w:t>
-            </w:r>
-            <w:proofErr w:type="spellStart"/>
-            <w:r>
-              <w:rPr>
-                <w:rFonts w:ascii="Arial Narrow" w:hAnsi="Arial Narrow"/>
-                <w:sz w:val="18"/>
-                <w:szCs w:val="18"/>
-              </w:rPr>
-              <w:t>á</w:t>
-            </w:r>
-            <w:proofErr w:type="spellEnd"/>
-            <w:r>
-              <w:rPr>
-                <w:rFonts w:ascii="Arial Narrow" w:hAnsi="Arial Narrow"/>
-                <w:sz w:val="18"/>
-                <w:szCs w:val="18"/>
-              </w:rPr>
-              <w:t xml:space="preserve"> análise pelo INSTITUTO DE DEFESA AGROPECUÁRIA E FLORESTAL DO ESPÍRITO SANTO – IDAF.</w:t>
-            </w:r>
-          </w:p>
-          <w:p>
-            <w:pPr>
-              <w:jc w:val="both"/>
-              <w:rPr>
-                <w:rFonts w:ascii="Arial Narrow" w:hAnsi="Arial Narrow"/>
-                <w:sz w:val="18"/>
-                <w:szCs w:val="18"/>
-                <w:u w:val="single"/>
-              </w:rPr>
-            </w:pPr>
-            <w:r>
-              <w:rPr>
-                <w:rFonts w:ascii="Arial Narrow" w:hAnsi="Arial Narrow"/>
-                <w:sz w:val="18"/>
-                <w:szCs w:val="18"/>
-                <w:u w:val="single"/>
-              </w:rPr>
-              <w:t>INFORMAÇÕES LEGAIS</w:t>
-            </w:r>
-          </w:p>
-          <w:p>
-            <w:pPr>
-              <w:pStyle w:val="PargrafodaLista"/>
-              <w:numPr>
-                <w:ilvl w:val="0"/>
-                <w:numId w:val="26"/>
-              </w:numPr>
-              <w:jc w:val="both"/>
-              <w:rPr>
-                <w:rFonts w:ascii="Arial Narrow" w:hAnsi="Arial Narrow"/>
-                <w:sz w:val="18"/>
-                <w:szCs w:val="18"/>
-              </w:rPr>
-            </w:pPr>
-            <w:r>
-              <w:rPr>
-                <w:rFonts w:ascii="Arial Narrow" w:hAnsi="Arial Narrow"/>
-                <w:sz w:val="18"/>
-                <w:szCs w:val="18"/>
-              </w:rPr>
-              <w:t>Este documento não atesta a regularidade ambiental do imóvel rural nos termos da Lei 12.651 de 25 de maio de 2012;</w:t>
-            </w:r>
-          </w:p>
-          <w:p>
-            <w:pPr>
-              <w:pStyle w:val="PargrafodaLista"/>
-              <w:numPr>
-                <w:ilvl w:val="0"/>
-                <w:numId w:val="26"/>
-              </w:numPr>
-              <w:jc w:val="both"/>
-              <w:rPr>
-                <w:rFonts w:ascii="Arial Narrow" w:hAnsi="Arial Narrow"/>
-                <w:sz w:val="18"/>
-                <w:szCs w:val="18"/>
-              </w:rPr>
-            </w:pPr>
-            <w:r>
-              <w:rPr>
-                <w:rFonts w:ascii="Arial Narrow" w:hAnsi="Arial Narrow"/>
-                <w:sz w:val="18"/>
-                <w:szCs w:val="18"/>
-              </w:rPr>
-              <w:t>As informações prestadas no Sistema de Monitoramento e Licenciamento Ambiental - SIMLAM para o CAR são de caráter declaratório e os documentos, especialmente os pessoais e os dominiais, são de inteira responsabilidade do declarante, que estará sujeito às penas previstas em Lei;</w:t>
-            </w:r>
-          </w:p>
-          <w:p>
-            <w:pPr>
-              <w:pStyle w:val="PargrafodaLista"/>
-              <w:numPr>
-                <w:ilvl w:val="0"/>
-                <w:numId w:val="26"/>
-              </w:numPr>
-              <w:jc w:val="both"/>
-              <w:rPr>
-                <w:rFonts w:ascii="Arial Narrow" w:hAnsi="Arial Narrow"/>
-                <w:sz w:val="18"/>
-                <w:szCs w:val="18"/>
-              </w:rPr>
-            </w:pPr>
-            <w:r>
-              <w:rPr>
-                <w:rFonts w:ascii="Arial Narrow" w:hAnsi="Arial Narrow"/>
-                <w:sz w:val="18"/>
-                <w:szCs w:val="18"/>
-              </w:rPr>
-              <w:t>Este documento não substitui a averbação da área de reserva legal ou qualquer licença ambiental ou autorização para exploração florestal, como também não dispensa as autorizações necessárias ao exercício da atividade econômica no imóvel rural;</w:t>
-            </w:r>
-          </w:p>
-          <w:p>
-            <w:pPr>
-              <w:pStyle w:val="PargrafodaLista"/>
-              <w:numPr>
-                <w:ilvl w:val="0"/>
-                <w:numId w:val="26"/>
-              </w:numPr>
-              <w:jc w:val="both"/>
-              <w:rPr>
-                <w:rFonts w:ascii="Arial Narrow" w:hAnsi="Arial Narrow"/>
-                <w:sz w:val="18"/>
-                <w:szCs w:val="18"/>
-              </w:rPr>
-            </w:pPr>
-            <w:r>
-              <w:rPr>
-                <w:rFonts w:ascii="Arial Narrow" w:hAnsi="Arial Narrow"/>
-                <w:sz w:val="18"/>
-                <w:szCs w:val="18"/>
-              </w:rPr>
-              <w:t xml:space="preserve">A inscrição do imóvel rural no CAR não constitui prova de posse ou propriedade do imóvel para fins de regularização fundiária; </w:t>
-            </w:r>
+              <w:t>INFORMAÇÕES GERAIS</w:t>
+            </w:r>
+            <w:bookmarkStart w:id="0" w:name="_GoBack"/>
+            <w:bookmarkEnd w:id="0"/>
           </w:p>
           <w:p>
             <w:pPr>
@@ -5231,7 +4981,6 @@
                 <w:numId w:val="26"/>
               </w:numPr>
               <w:spacing w:after="120"/>
-              <w:ind w:left="357" w:hanging="357"/>
               <w:jc w:val="both"/>
               <w:rPr>
                 <w:rFonts w:ascii="Arial Narrow" w:hAnsi="Arial Narrow" w:cs="Calibri"/>
@@ -5242,12 +4991,318 @@
             </w:pPr>
             <w:r>
               <w:rPr>
-                <w:rFonts w:ascii="Arial Narrow" w:hAnsi="Arial Narrow"/>
-                <w:sz w:val="18"/>
-                <w:szCs w:val="18"/>
+                <w:rFonts w:ascii="Arial Narrow" w:hAnsi="Arial Narrow" w:cs="Calibri"/>
+                <w:bCs/>
+                <w:sz w:val="16"/>
+                <w:szCs w:val="16"/>
+              </w:rPr>
+              <w:t xml:space="preserve">O declarante/proprietário deverá entregar a documentação listada no Roteiro </w:t>
+            </w:r>
+            <w:proofErr w:type="spellStart"/>
+            <w:r>
+              <w:rPr>
+                <w:rFonts w:ascii="Arial Narrow" w:hAnsi="Arial Narrow" w:cs="Calibri"/>
+                <w:bCs/>
+                <w:sz w:val="16"/>
+                <w:szCs w:val="16"/>
+              </w:rPr>
+              <w:t>Orientativo</w:t>
+            </w:r>
+            <w:proofErr w:type="spellEnd"/>
+            <w:r>
+              <w:rPr>
+                <w:rFonts w:ascii="Arial Narrow" w:hAnsi="Arial Narrow" w:cs="Calibri"/>
+                <w:bCs/>
+                <w:sz w:val="16"/>
+                <w:szCs w:val="16"/>
+              </w:rPr>
+              <w:t xml:space="preserve"> para a Inscrição no CAR em qualquer Gerência Local/Posto de atendimento do </w:t>
+            </w:r>
+            <w:proofErr w:type="spellStart"/>
+            <w:r>
+              <w:rPr>
+                <w:rFonts w:ascii="Arial Narrow" w:hAnsi="Arial Narrow" w:cs="Calibri"/>
+                <w:bCs/>
+                <w:sz w:val="16"/>
+                <w:szCs w:val="16"/>
+              </w:rPr>
+              <w:t>Idaf</w:t>
+            </w:r>
+            <w:proofErr w:type="spellEnd"/>
+            <w:r>
+              <w:rPr>
+                <w:rFonts w:ascii="Arial Narrow" w:hAnsi="Arial Narrow" w:cs="Calibri"/>
+                <w:bCs/>
+                <w:sz w:val="16"/>
+                <w:szCs w:val="16"/>
+              </w:rPr>
+              <w:t xml:space="preserve"> no prazo de 15 dias da emissão desta;</w:t>
+            </w:r>
+          </w:p>
+          <w:p>
+            <w:pPr>
+              <w:numPr>
+                <w:ilvl w:val="0"/>
+                <w:numId w:val="26"/>
+              </w:numPr>
+              <w:spacing w:after="120"/>
+              <w:jc w:val="both"/>
+              <w:rPr>
+                <w:rFonts w:ascii="Arial Narrow" w:hAnsi="Arial Narrow" w:cs="Calibri"/>
+                <w:bCs/>
+                <w:sz w:val="16"/>
+                <w:szCs w:val="16"/>
+              </w:rPr>
+            </w:pPr>
+            <w:r>
+              <w:rPr>
+                <w:rFonts w:ascii="Arial Narrow" w:hAnsi="Arial Narrow" w:cs="Calibri"/>
+                <w:bCs/>
+                <w:sz w:val="16"/>
+                <w:szCs w:val="16"/>
+              </w:rPr>
+              <w:t>Este documento garante o cumprimento do disposto nos § 2º do art. 14 e § 3º do art. 29 da Lei nº 12.651, de 2012, e se constitui em instrumento suficiente para atender ao disposto no art. 78-A da referida lei;</w:t>
+            </w:r>
+          </w:p>
+          <w:p>
+            <w:pPr>
+              <w:numPr>
+                <w:ilvl w:val="0"/>
+                <w:numId w:val="26"/>
+              </w:numPr>
+              <w:spacing w:after="120"/>
+              <w:jc w:val="both"/>
+              <w:rPr>
+                <w:rFonts w:ascii="Arial Narrow" w:hAnsi="Arial Narrow" w:cs="Calibri"/>
+                <w:bCs/>
+                <w:sz w:val="16"/>
+                <w:szCs w:val="16"/>
+              </w:rPr>
+            </w:pPr>
+            <w:r>
+              <w:rPr>
+                <w:rFonts w:ascii="Arial Narrow" w:hAnsi="Arial Narrow" w:cs="Calibri"/>
+                <w:bCs/>
+                <w:sz w:val="16"/>
+                <w:szCs w:val="16"/>
+              </w:rPr>
+              <w:t xml:space="preserve">Este documento representa a confirmação de que foi realizada a declaração do imóvel rural no Cadastro Ambiental Rural-CAR e está sujeito à validação pelo </w:t>
+            </w:r>
+            <w:proofErr w:type="spellStart"/>
+            <w:r>
+              <w:rPr>
+                <w:rFonts w:ascii="Arial Narrow" w:hAnsi="Arial Narrow" w:cs="Calibri"/>
+                <w:bCs/>
+                <w:sz w:val="16"/>
+                <w:szCs w:val="16"/>
+              </w:rPr>
+              <w:t>Idaf</w:t>
+            </w:r>
+            <w:proofErr w:type="spellEnd"/>
+            <w:r>
+              <w:rPr>
+                <w:rFonts w:ascii="Arial Narrow" w:hAnsi="Arial Narrow" w:cs="Calibri"/>
+                <w:bCs/>
+                <w:sz w:val="16"/>
+                <w:szCs w:val="16"/>
+              </w:rPr>
+              <w:t>;</w:t>
+            </w:r>
+          </w:p>
+          <w:p>
+            <w:pPr>
+              <w:numPr>
+                <w:ilvl w:val="0"/>
+                <w:numId w:val="26"/>
+              </w:numPr>
+              <w:spacing w:after="120"/>
+              <w:jc w:val="both"/>
+              <w:rPr>
+                <w:rFonts w:ascii="Arial Narrow" w:hAnsi="Arial Narrow" w:cs="Calibri"/>
+                <w:bCs/>
+                <w:sz w:val="16"/>
+                <w:szCs w:val="16"/>
+              </w:rPr>
+            </w:pPr>
+            <w:r>
+              <w:rPr>
+                <w:rFonts w:ascii="Arial Narrow" w:hAnsi="Arial Narrow" w:cs="Calibri"/>
+                <w:bCs/>
+                <w:sz w:val="16"/>
+                <w:szCs w:val="16"/>
+              </w:rPr>
+              <w:t>As informações prestadas no CAR são de caráter declaratório;</w:t>
+            </w:r>
+          </w:p>
+          <w:p>
+            <w:pPr>
+              <w:numPr>
+                <w:ilvl w:val="0"/>
+                <w:numId w:val="26"/>
+              </w:numPr>
+              <w:spacing w:after="120"/>
+              <w:jc w:val="both"/>
+              <w:rPr>
+                <w:rFonts w:ascii="Arial Narrow" w:hAnsi="Arial Narrow" w:cs="Calibri"/>
+                <w:bCs/>
+                <w:sz w:val="16"/>
+                <w:szCs w:val="16"/>
+              </w:rPr>
+            </w:pPr>
+            <w:r>
+              <w:rPr>
+                <w:rFonts w:ascii="Arial Narrow" w:hAnsi="Arial Narrow" w:cs="Calibri"/>
+                <w:bCs/>
+                <w:sz w:val="16"/>
+                <w:szCs w:val="16"/>
+              </w:rPr>
+              <w:t>Os documentos, especialmente os de caráter pessoal ou dominial, são de responsabilidade do proprietário ou possuidor rural declarante, que fica sujeito às penas previstas no art. 299, do Código Penal (Decreto-Lei nº 2.848, de 7 de setembro de 1940) e no art. 69-A da Lei nº 9.605, de 12 de fevereiro de 1998;</w:t>
+            </w:r>
+          </w:p>
+          <w:p>
+            <w:pPr>
+              <w:numPr>
+                <w:ilvl w:val="0"/>
+                <w:numId w:val="26"/>
+              </w:numPr>
+              <w:spacing w:after="120"/>
+              <w:jc w:val="both"/>
+              <w:rPr>
+                <w:rFonts w:ascii="Arial Narrow" w:hAnsi="Arial Narrow" w:cs="Calibri"/>
+                <w:bCs/>
+                <w:sz w:val="16"/>
+                <w:szCs w:val="16"/>
+              </w:rPr>
+            </w:pPr>
+            <w:r>
+              <w:rPr>
+                <w:rFonts w:ascii="Arial Narrow" w:hAnsi="Arial Narrow" w:cs="Calibri"/>
+                <w:bCs/>
+                <w:sz w:val="16"/>
+                <w:szCs w:val="16"/>
               </w:rPr>
               <w:lastRenderedPageBreak/>
-              <w:t>O declarante assume plena responsabilidade ambiental sobre o imóvel rural declarado em seu nome, sem prejuízo de responsabilização por danos ambientais em área contígua, posteriormente comprovada como de seu imóvel rural.</w:t>
+              <w:t xml:space="preserve">O demonstrativo da situação das informações declaradas no CAR, relativas às áreas de Preservação Permanente, de uso restrito e de Reserva Legal poderá ser consultado no sítio eletrônico www.car.gov.br; </w:t>
+            </w:r>
+          </w:p>
+          <w:p>
+            <w:pPr>
+              <w:numPr>
+                <w:ilvl w:val="0"/>
+                <w:numId w:val="26"/>
+              </w:numPr>
+              <w:spacing w:after="120"/>
+              <w:jc w:val="both"/>
+              <w:rPr>
+                <w:rFonts w:ascii="Arial Narrow" w:hAnsi="Arial Narrow" w:cs="Calibri"/>
+                <w:bCs/>
+                <w:sz w:val="16"/>
+                <w:szCs w:val="16"/>
+              </w:rPr>
+            </w:pPr>
+            <w:r>
+              <w:rPr>
+                <w:rFonts w:ascii="Arial Narrow" w:hAnsi="Arial Narrow" w:cs="Calibri"/>
+                <w:bCs/>
+                <w:sz w:val="16"/>
+                <w:szCs w:val="16"/>
+              </w:rPr>
+              <w:t xml:space="preserve">Esta inscrição do imóvel rural no CAR poderá ser suspensa ou cancelada, a qualquer tempo, em função do não atendimento de notificações de pendência ou inconsistências detectadas pelo </w:t>
+            </w:r>
+            <w:proofErr w:type="spellStart"/>
+            <w:r>
+              <w:rPr>
+                <w:rFonts w:ascii="Arial Narrow" w:hAnsi="Arial Narrow" w:cs="Calibri"/>
+                <w:bCs/>
+                <w:sz w:val="16"/>
+                <w:szCs w:val="16"/>
+              </w:rPr>
+              <w:t>Idaf</w:t>
+            </w:r>
+            <w:proofErr w:type="spellEnd"/>
+            <w:r>
+              <w:rPr>
+                <w:rFonts w:ascii="Arial Narrow" w:hAnsi="Arial Narrow" w:cs="Calibri"/>
+                <w:bCs/>
+                <w:sz w:val="16"/>
+                <w:szCs w:val="16"/>
+              </w:rPr>
+              <w:t xml:space="preserve"> nos prazos concedidos ou por motivo de irregularidades constatadas. A validade dessa inscrição pode ser consultada no sítio eletrônico http://simlam.idaf.es.gov.br/portal/consultar-car ;;</w:t>
+            </w:r>
+          </w:p>
+          <w:p>
+            <w:pPr>
+              <w:numPr>
+                <w:ilvl w:val="0"/>
+                <w:numId w:val="26"/>
+              </w:numPr>
+              <w:spacing w:after="120"/>
+              <w:jc w:val="both"/>
+              <w:rPr>
+                <w:rFonts w:ascii="Arial Narrow" w:hAnsi="Arial Narrow" w:cs="Calibri"/>
+                <w:bCs/>
+                <w:sz w:val="16"/>
+                <w:szCs w:val="16"/>
+              </w:rPr>
+            </w:pPr>
+            <w:r>
+              <w:rPr>
+                <w:rFonts w:ascii="Arial Narrow" w:hAnsi="Arial Narrow" w:cs="Calibri"/>
+                <w:bCs/>
+                <w:sz w:val="16"/>
+                <w:szCs w:val="16"/>
+              </w:rPr>
+              <w:t xml:space="preserve">Este documento não substitui qualquer licença ou autorização ambiental para exploração florestal ou supressão de vegetação, como também não dispensa as autorizações necessárias ao exercício da atividade econômica no imóvel rural; </w:t>
+            </w:r>
+          </w:p>
+          <w:p>
+            <w:pPr>
+              <w:numPr>
+                <w:ilvl w:val="0"/>
+                <w:numId w:val="26"/>
+              </w:numPr>
+              <w:spacing w:after="120"/>
+              <w:jc w:val="both"/>
+              <w:rPr>
+                <w:rFonts w:ascii="Arial Narrow" w:hAnsi="Arial Narrow" w:cs="Calibri"/>
+                <w:bCs/>
+                <w:sz w:val="16"/>
+                <w:szCs w:val="16"/>
+              </w:rPr>
+            </w:pPr>
+            <w:r>
+              <w:rPr>
+                <w:rFonts w:ascii="Arial Narrow" w:hAnsi="Arial Narrow" w:cs="Calibri"/>
+                <w:bCs/>
+                <w:sz w:val="16"/>
+                <w:szCs w:val="16"/>
+              </w:rPr>
+              <w:t>A inscrição do imóvel rural no CAR não será considerada título para fins de reconhecimento de direito de propriedade ou posse; e</w:t>
+            </w:r>
+          </w:p>
+          <w:p>
+            <w:pPr>
+              <w:numPr>
+                <w:ilvl w:val="0"/>
+                <w:numId w:val="26"/>
+              </w:numPr>
+              <w:spacing w:after="120"/>
+              <w:jc w:val="both"/>
+              <w:rPr>
+                <w:rFonts w:ascii="Arial Narrow" w:hAnsi="Arial Narrow" w:cs="Calibri"/>
+                <w:bCs/>
+                <w:sz w:val="16"/>
+                <w:szCs w:val="16"/>
+              </w:rPr>
+            </w:pPr>
+            <w:r>
+              <w:rPr>
+                <w:rFonts w:ascii="Arial Narrow" w:hAnsi="Arial Narrow" w:cs="Calibri"/>
+                <w:bCs/>
+                <w:sz w:val="16"/>
+                <w:szCs w:val="16"/>
+              </w:rPr>
+              <w:t>O declarante assume plena responsabilidade ambiental sobre o imóvel rural declarado em seu nome, sem prejuízo de responsabilização por danos ambientais em área contígua, posteriormente comprovada como de sua propriedade ou posse.</w:t>
             </w:r>
           </w:p>
         </w:tc>

</xml_diff>

<commit_message>
19- Alteração ASPOSE CAR
</commit_message>
<xml_diff>
--- a/Código Fonte/VERSAO-ATUAL/src/Credenciado/Credenciado/Content/_pdfAspose/SolicitacaoInscricaoCAR.docx
+++ b/Código Fonte/VERSAO-ATUAL/src/Credenciado/Credenciado/Content/_pdfAspose/SolicitacaoInscricaoCAR.docx
@@ -4917,7 +4917,7 @@
           <w:sz w:val="16"/>
           <w:szCs w:val="16"/>
         </w:rPr>
-        <w:t>CONSIDERAÇÕES</w:t>
+        <w:t>INFORMAÇÕES GERAIS</w:t>
       </w:r>
     </w:p>
     <w:tbl>
@@ -4950,15 +4950,16 @@
           </w:tcPr>
           <w:p>
             <w:pPr>
-              <w:spacing w:after="120"/>
-              <w:ind w:left="360"/>
+              <w:numPr>
+                <w:ilvl w:val="0"/>
+                <w:numId w:val="26"/>
+              </w:numPr>
               <w:jc w:val="both"/>
               <w:rPr>
                 <w:rFonts w:ascii="Arial Narrow" w:hAnsi="Arial Narrow" w:cs="Calibri"/>
                 <w:bCs/>
                 <w:sz w:val="16"/>
                 <w:szCs w:val="16"/>
-                <w:u w:val="single"/>
               </w:rPr>
             </w:pPr>
             <w:r>
@@ -4967,12 +4968,49 @@
                 <w:bCs/>
                 <w:sz w:val="16"/>
                 <w:szCs w:val="16"/>
-                <w:u w:val="single"/>
-              </w:rPr>
-              <w:t>INFORMAÇÕES GERAIS</w:t>
-            </w:r>
-            <w:bookmarkStart w:id="0" w:name="_GoBack"/>
-            <w:bookmarkEnd w:id="0"/>
+              </w:rPr>
+              <w:t xml:space="preserve">O declarante/proprietário deverá entregar a documentação listada no Roteiro </w:t>
+            </w:r>
+            <w:proofErr w:type="spellStart"/>
+            <w:r>
+              <w:rPr>
+                <w:rFonts w:ascii="Arial Narrow" w:hAnsi="Arial Narrow" w:cs="Calibri"/>
+                <w:bCs/>
+                <w:sz w:val="16"/>
+                <w:szCs w:val="16"/>
+              </w:rPr>
+              <w:t>Orientativo</w:t>
+            </w:r>
+            <w:proofErr w:type="spellEnd"/>
+            <w:r>
+              <w:rPr>
+                <w:rFonts w:ascii="Arial Narrow" w:hAnsi="Arial Narrow" w:cs="Calibri"/>
+                <w:bCs/>
+                <w:sz w:val="16"/>
+                <w:szCs w:val="16"/>
+              </w:rPr>
+              <w:t xml:space="preserve"> para a Inscrição no CAR em qualquer Gerência Local/Posto de atendimento do </w:t>
+            </w:r>
+            <w:proofErr w:type="spellStart"/>
+            <w:r>
+              <w:rPr>
+                <w:rFonts w:ascii="Arial Narrow" w:hAnsi="Arial Narrow" w:cs="Calibri"/>
+                <w:bCs/>
+                <w:sz w:val="16"/>
+                <w:szCs w:val="16"/>
+              </w:rPr>
+              <w:t>Idaf</w:t>
+            </w:r>
+            <w:proofErr w:type="spellEnd"/>
+            <w:r>
+              <w:rPr>
+                <w:rFonts w:ascii="Arial Narrow" w:hAnsi="Arial Narrow" w:cs="Calibri"/>
+                <w:bCs/>
+                <w:sz w:val="16"/>
+                <w:szCs w:val="16"/>
+              </w:rPr>
+              <w:t xml:space="preserve"> no prazo de 15 dias da emissão desta;</w:t>
+            </w:r>
           </w:p>
           <w:p>
             <w:pPr>
@@ -4980,7 +5018,6 @@
                 <w:ilvl w:val="0"/>
                 <w:numId w:val="26"/>
               </w:numPr>
-              <w:spacing w:after="120"/>
               <w:jc w:val="both"/>
               <w:rPr>
                 <w:rFonts w:ascii="Arial Narrow" w:hAnsi="Arial Narrow" w:cs="Calibri"/>
@@ -4996,47 +5033,7 @@
                 <w:sz w:val="16"/>
                 <w:szCs w:val="16"/>
               </w:rPr>
-              <w:t xml:space="preserve">O declarante/proprietário deverá entregar a documentação listada no Roteiro </w:t>
-            </w:r>
-            <w:proofErr w:type="spellStart"/>
-            <w:r>
-              <w:rPr>
-                <w:rFonts w:ascii="Arial Narrow" w:hAnsi="Arial Narrow" w:cs="Calibri"/>
-                <w:bCs/>
-                <w:sz w:val="16"/>
-                <w:szCs w:val="16"/>
-              </w:rPr>
-              <w:t>Orientativo</w:t>
-            </w:r>
-            <w:proofErr w:type="spellEnd"/>
-            <w:r>
-              <w:rPr>
-                <w:rFonts w:ascii="Arial Narrow" w:hAnsi="Arial Narrow" w:cs="Calibri"/>
-                <w:bCs/>
-                <w:sz w:val="16"/>
-                <w:szCs w:val="16"/>
-              </w:rPr>
-              <w:t xml:space="preserve"> para a Inscrição no CAR em qualquer Gerência Local/Posto de atendimento do </w:t>
-            </w:r>
-            <w:proofErr w:type="spellStart"/>
-            <w:r>
-              <w:rPr>
-                <w:rFonts w:ascii="Arial Narrow" w:hAnsi="Arial Narrow" w:cs="Calibri"/>
-                <w:bCs/>
-                <w:sz w:val="16"/>
-                <w:szCs w:val="16"/>
-              </w:rPr>
-              <w:t>Idaf</w:t>
-            </w:r>
-            <w:proofErr w:type="spellEnd"/>
-            <w:r>
-              <w:rPr>
-                <w:rFonts w:ascii="Arial Narrow" w:hAnsi="Arial Narrow" w:cs="Calibri"/>
-                <w:bCs/>
-                <w:sz w:val="16"/>
-                <w:szCs w:val="16"/>
-              </w:rPr>
-              <w:t xml:space="preserve"> no prazo de 15 dias da emissão desta;</w:t>
+              <w:t>Este documento garante o cumprimento do disposto nos § 2º do art. 14 e § 3º do art. 29 da Lei nº 12.651, de 2012, e se constitui em instrumento suficiente para atender ao disposto no art. 78-A da referida lei;</w:t>
             </w:r>
           </w:p>
           <w:p>
@@ -5045,7 +5042,6 @@
                 <w:ilvl w:val="0"/>
                 <w:numId w:val="26"/>
               </w:numPr>
-              <w:spacing w:after="120"/>
               <w:jc w:val="both"/>
               <w:rPr>
                 <w:rFonts w:ascii="Arial Narrow" w:hAnsi="Arial Narrow" w:cs="Calibri"/>
@@ -5061,7 +5057,27 @@
                 <w:sz w:val="16"/>
                 <w:szCs w:val="16"/>
               </w:rPr>
-              <w:t>Este documento garante o cumprimento do disposto nos § 2º do art. 14 e § 3º do art. 29 da Lei nº 12.651, de 2012, e se constitui em instrumento suficiente para atender ao disposto no art. 78-A da referida lei;</w:t>
+              <w:t xml:space="preserve">Este documento representa a confirmação de que foi realizada a declaração do imóvel rural no Cadastro Ambiental Rural-CAR e está sujeito à validação pelo </w:t>
+            </w:r>
+            <w:proofErr w:type="spellStart"/>
+            <w:r>
+              <w:rPr>
+                <w:rFonts w:ascii="Arial Narrow" w:hAnsi="Arial Narrow" w:cs="Calibri"/>
+                <w:bCs/>
+                <w:sz w:val="16"/>
+                <w:szCs w:val="16"/>
+              </w:rPr>
+              <w:t>Idaf</w:t>
+            </w:r>
+            <w:proofErr w:type="spellEnd"/>
+            <w:r>
+              <w:rPr>
+                <w:rFonts w:ascii="Arial Narrow" w:hAnsi="Arial Narrow" w:cs="Calibri"/>
+                <w:bCs/>
+                <w:sz w:val="16"/>
+                <w:szCs w:val="16"/>
+              </w:rPr>
+              <w:t>;</w:t>
             </w:r>
           </w:p>
           <w:p>
@@ -5070,7 +5086,6 @@
                 <w:ilvl w:val="0"/>
                 <w:numId w:val="26"/>
               </w:numPr>
-              <w:spacing w:after="120"/>
               <w:jc w:val="both"/>
               <w:rPr>
                 <w:rFonts w:ascii="Arial Narrow" w:hAnsi="Arial Narrow" w:cs="Calibri"/>
@@ -5086,27 +5101,7 @@
                 <w:sz w:val="16"/>
                 <w:szCs w:val="16"/>
               </w:rPr>
-              <w:t xml:space="preserve">Este documento representa a confirmação de que foi realizada a declaração do imóvel rural no Cadastro Ambiental Rural-CAR e está sujeito à validação pelo </w:t>
-            </w:r>
-            <w:proofErr w:type="spellStart"/>
-            <w:r>
-              <w:rPr>
-                <w:rFonts w:ascii="Arial Narrow" w:hAnsi="Arial Narrow" w:cs="Calibri"/>
-                <w:bCs/>
-                <w:sz w:val="16"/>
-                <w:szCs w:val="16"/>
-              </w:rPr>
-              <w:t>Idaf</w:t>
-            </w:r>
-            <w:proofErr w:type="spellEnd"/>
-            <w:r>
-              <w:rPr>
-                <w:rFonts w:ascii="Arial Narrow" w:hAnsi="Arial Narrow" w:cs="Calibri"/>
-                <w:bCs/>
-                <w:sz w:val="16"/>
-                <w:szCs w:val="16"/>
-              </w:rPr>
-              <w:t>;</w:t>
+              <w:t>As informações prestadas no CAR são de caráter declaratório;</w:t>
             </w:r>
           </w:p>
           <w:p>
@@ -5115,7 +5110,6 @@
                 <w:ilvl w:val="0"/>
                 <w:numId w:val="26"/>
               </w:numPr>
-              <w:spacing w:after="120"/>
               <w:jc w:val="both"/>
               <w:rPr>
                 <w:rFonts w:ascii="Arial Narrow" w:hAnsi="Arial Narrow" w:cs="Calibri"/>
@@ -5131,7 +5125,7 @@
                 <w:sz w:val="16"/>
                 <w:szCs w:val="16"/>
               </w:rPr>
-              <w:t>As informações prestadas no CAR são de caráter declaratório;</w:t>
+              <w:t>Os documentos, especialmente os de caráter pessoal ou dominial, são de responsabilidade do proprietário ou possuidor rural declarante, que fica sujeito às penas previstas no art. 299, do Código Penal (Decreto-Lei nº 2.848, de 7 de setembro de 1940) e no art. 69-A da Lei nº 9.605, de 12 de fevereiro de 1998;</w:t>
             </w:r>
           </w:p>
           <w:p>
@@ -5140,7 +5134,6 @@
                 <w:ilvl w:val="0"/>
                 <w:numId w:val="26"/>
               </w:numPr>
-              <w:spacing w:after="120"/>
               <w:jc w:val="both"/>
               <w:rPr>
                 <w:rFonts w:ascii="Arial Narrow" w:hAnsi="Arial Narrow" w:cs="Calibri"/>
@@ -5156,7 +5149,7 @@
                 <w:sz w:val="16"/>
                 <w:szCs w:val="16"/>
               </w:rPr>
-              <w:t>Os documentos, especialmente os de caráter pessoal ou dominial, são de responsabilidade do proprietário ou possuidor rural declarante, que fica sujeito às penas previstas no art. 299, do Código Penal (Decreto-Lei nº 2.848, de 7 de setembro de 1940) e no art. 69-A da Lei nº 9.605, de 12 de fevereiro de 1998;</w:t>
+              <w:t xml:space="preserve">O demonstrativo da situação das informações declaradas no CAR, relativas às áreas de Preservação Permanente, de uso restrito e de Reserva Legal poderá ser consultado no sítio eletrônico www.car.gov.br; </w:t>
             </w:r>
           </w:p>
           <w:p>
@@ -5165,7 +5158,6 @@
                 <w:ilvl w:val="0"/>
                 <w:numId w:val="26"/>
               </w:numPr>
-              <w:spacing w:after="120"/>
               <w:jc w:val="both"/>
               <w:rPr>
                 <w:rFonts w:ascii="Arial Narrow" w:hAnsi="Arial Narrow" w:cs="Calibri"/>
@@ -5181,9 +5173,59 @@
                 <w:sz w:val="16"/>
                 <w:szCs w:val="16"/>
               </w:rPr>
-              <w:lastRenderedPageBreak/>
-              <w:t xml:space="preserve">O demonstrativo da situação das informações declaradas no CAR, relativas às áreas de Preservação Permanente, de uso restrito e de Reserva Legal poderá ser consultado no sítio eletrônico www.car.gov.br; </w:t>
-            </w:r>
+              <w:t xml:space="preserve">Esta inscrição do imóvel rural no CAR poderá ser suspensa ou cancelada, a qualquer tempo, em função do não atendimento de notificações de pendência ou inconsistências detectadas pelo </w:t>
+            </w:r>
+            <w:proofErr w:type="spellStart"/>
+            <w:r>
+              <w:rPr>
+                <w:rFonts w:ascii="Arial Narrow" w:hAnsi="Arial Narrow" w:cs="Calibri"/>
+                <w:bCs/>
+                <w:sz w:val="16"/>
+                <w:szCs w:val="16"/>
+              </w:rPr>
+              <w:t>Idaf</w:t>
+            </w:r>
+            <w:proofErr w:type="spellEnd"/>
+            <w:r>
+              <w:rPr>
+                <w:rFonts w:ascii="Arial Narrow" w:hAnsi="Arial Narrow" w:cs="Calibri"/>
+                <w:bCs/>
+                <w:sz w:val="16"/>
+                <w:szCs w:val="16"/>
+              </w:rPr>
+              <w:t xml:space="preserve"> nos prazos concedidos ou por motivo de irregularidades constatadas. A validade dessa inscrição pode ser consultada no sítio eletrônico </w:t>
+            </w:r>
+            <w:proofErr w:type="gramStart"/>
+            <w:r>
+              <w:rPr>
+                <w:rFonts w:ascii="Arial Narrow" w:hAnsi="Arial Narrow" w:cs="Calibri"/>
+                <w:bCs/>
+                <w:sz w:val="16"/>
+                <w:szCs w:val="16"/>
+              </w:rPr>
+              <w:t>http://simlam.idaf.</w:t>
+            </w:r>
+            <w:r>
+              <w:rPr>
+                <w:rFonts w:ascii="Arial Narrow" w:hAnsi="Arial Narrow" w:cs="Calibri"/>
+                <w:bCs/>
+                <w:sz w:val="16"/>
+                <w:szCs w:val="16"/>
+              </w:rPr>
+              <w:t xml:space="preserve">es.gov.br/portal/consultar-car </w:t>
+            </w:r>
+            <w:bookmarkStart w:id="0" w:name="_GoBack"/>
+            <w:bookmarkEnd w:id="0"/>
+            <w:r>
+              <w:rPr>
+                <w:rFonts w:ascii="Arial Narrow" w:hAnsi="Arial Narrow" w:cs="Calibri"/>
+                <w:bCs/>
+                <w:sz w:val="16"/>
+                <w:szCs w:val="16"/>
+              </w:rPr>
+              <w:t>;</w:t>
+            </w:r>
+            <w:proofErr w:type="gramEnd"/>
           </w:p>
           <w:p>
             <w:pPr>
@@ -5191,7 +5233,6 @@
                 <w:ilvl w:val="0"/>
                 <w:numId w:val="26"/>
               </w:numPr>
-              <w:spacing w:after="120"/>
               <w:jc w:val="both"/>
               <w:rPr>
                 <w:rFonts w:ascii="Arial Narrow" w:hAnsi="Arial Narrow" w:cs="Calibri"/>
@@ -5207,27 +5248,8 @@
                 <w:sz w:val="16"/>
                 <w:szCs w:val="16"/>
               </w:rPr>
-              <w:t xml:space="preserve">Esta inscrição do imóvel rural no CAR poderá ser suspensa ou cancelada, a qualquer tempo, em função do não atendimento de notificações de pendência ou inconsistências detectadas pelo </w:t>
-            </w:r>
-            <w:proofErr w:type="spellStart"/>
-            <w:r>
-              <w:rPr>
-                <w:rFonts w:ascii="Arial Narrow" w:hAnsi="Arial Narrow" w:cs="Calibri"/>
-                <w:bCs/>
-                <w:sz w:val="16"/>
-                <w:szCs w:val="16"/>
-              </w:rPr>
-              <w:t>Idaf</w:t>
-            </w:r>
-            <w:proofErr w:type="spellEnd"/>
-            <w:r>
-              <w:rPr>
-                <w:rFonts w:ascii="Arial Narrow" w:hAnsi="Arial Narrow" w:cs="Calibri"/>
-                <w:bCs/>
-                <w:sz w:val="16"/>
-                <w:szCs w:val="16"/>
-              </w:rPr>
-              <w:t xml:space="preserve"> nos prazos concedidos ou por motivo de irregularidades constatadas. A validade dessa inscrição pode ser consultada no sítio eletrônico http://simlam.idaf.es.gov.br/portal/consultar-car ;;</w:t>
+              <w:lastRenderedPageBreak/>
+              <w:t xml:space="preserve">Este documento não substitui qualquer licença ou autorização ambiental para exploração florestal ou supressão de vegetação, como também não dispensa as autorizações necessárias ao exercício da atividade econômica no imóvel rural; </w:t>
             </w:r>
           </w:p>
           <w:p>
@@ -5236,7 +5258,6 @@
                 <w:ilvl w:val="0"/>
                 <w:numId w:val="26"/>
               </w:numPr>
-              <w:spacing w:after="120"/>
               <w:jc w:val="both"/>
               <w:rPr>
                 <w:rFonts w:ascii="Arial Narrow" w:hAnsi="Arial Narrow" w:cs="Calibri"/>
@@ -5252,7 +5273,7 @@
                 <w:sz w:val="16"/>
                 <w:szCs w:val="16"/>
               </w:rPr>
-              <w:t xml:space="preserve">Este documento não substitui qualquer licença ou autorização ambiental para exploração florestal ou supressão de vegetação, como também não dispensa as autorizações necessárias ao exercício da atividade econômica no imóvel rural; </w:t>
+              <w:t>A inscrição do imóvel rural no CAR não será considerada título para fins de reconhecimento de direito de propriedade ou posse; e</w:t>
             </w:r>
           </w:p>
           <w:p>
@@ -5261,32 +5282,6 @@
                 <w:ilvl w:val="0"/>
                 <w:numId w:val="26"/>
               </w:numPr>
-              <w:spacing w:after="120"/>
-              <w:jc w:val="both"/>
-              <w:rPr>
-                <w:rFonts w:ascii="Arial Narrow" w:hAnsi="Arial Narrow" w:cs="Calibri"/>
-                <w:bCs/>
-                <w:sz w:val="16"/>
-                <w:szCs w:val="16"/>
-              </w:rPr>
-            </w:pPr>
-            <w:r>
-              <w:rPr>
-                <w:rFonts w:ascii="Arial Narrow" w:hAnsi="Arial Narrow" w:cs="Calibri"/>
-                <w:bCs/>
-                <w:sz w:val="16"/>
-                <w:szCs w:val="16"/>
-              </w:rPr>
-              <w:t>A inscrição do imóvel rural no CAR não será considerada título para fins de reconhecimento de direito de propriedade ou posse; e</w:t>
-            </w:r>
-          </w:p>
-          <w:p>
-            <w:pPr>
-              <w:numPr>
-                <w:ilvl w:val="0"/>
-                <w:numId w:val="26"/>
-              </w:numPr>
-              <w:spacing w:after="120"/>
               <w:jc w:val="both"/>
               <w:rPr>
                 <w:rFonts w:ascii="Arial Narrow" w:hAnsi="Arial Narrow" w:cs="Calibri"/>

</xml_diff>

<commit_message>
fix(4923): Alteração da consulta e aspose PDF CAR.
ATP
</commit_message>
<xml_diff>
--- a/Código Fonte/VERSAO-ATUAL/src/Credenciado/Credenciado/Content/_pdfAspose/SolicitacaoInscricaoCAR.docx
+++ b/Código Fonte/VERSAO-ATUAL/src/Credenciado/Credenciado/Content/_pdfAspose/SolicitacaoInscricaoCAR.docx
@@ -1,6 +1,6 @@
 
 <file path=word/document.xml><?xml version="1.0" encoding="utf-8"?>
-<w:document xmlns:wpc="http://schemas.microsoft.com/office/word/2010/wordprocessingCanvas" xmlns:mc="http://schemas.openxmlformats.org/markup-compatibility/2006" xmlns:o="urn:schemas-microsoft-com:office:office" xmlns:r="http://schemas.openxmlformats.org/officeDocument/2006/relationships" xmlns:m="http://schemas.openxmlformats.org/officeDocument/2006/math" xmlns:v="urn:schemas-microsoft-com:vml" xmlns:wp14="http://schemas.microsoft.com/office/word/2010/wordprocessingDrawing" xmlns:wp="http://schemas.openxmlformats.org/drawingml/2006/wordprocessingDrawing" xmlns:w10="urn:schemas-microsoft-com:office:word" xmlns:w="http://schemas.openxmlformats.org/wordprocessingml/2006/main" xmlns:w14="http://schemas.microsoft.com/office/word/2010/wordml" xmlns:w15="http://schemas.microsoft.com/office/word/2012/wordml" xmlns:wpg="http://schemas.microsoft.com/office/word/2010/wordprocessingGroup" xmlns:wpi="http://schemas.microsoft.com/office/word/2010/wordprocessingInk" xmlns:wne="http://schemas.microsoft.com/office/word/2006/wordml" xmlns:wps="http://schemas.microsoft.com/office/word/2010/wordprocessingShape" mc:Ignorable="w14 w15 wp14">
+<w:document xmlns:wpc="http://schemas.microsoft.com/office/word/2010/wordprocessingCanvas" xmlns:cx="http://schemas.microsoft.com/office/drawing/2014/chartex" xmlns:cx1="http://schemas.microsoft.com/office/drawing/2015/9/8/chartex" xmlns:cx2="http://schemas.microsoft.com/office/drawing/2015/10/21/chartex" xmlns:cx3="http://schemas.microsoft.com/office/drawing/2016/5/9/chartex" xmlns:cx4="http://schemas.microsoft.com/office/drawing/2016/5/10/chartex" xmlns:cx5="http://schemas.microsoft.com/office/drawing/2016/5/11/chartex" xmlns:cx6="http://schemas.microsoft.com/office/drawing/2016/5/12/chartex" xmlns:cx7="http://schemas.microsoft.com/office/drawing/2016/5/13/chartex" xmlns:cx8="http://schemas.microsoft.com/office/drawing/2016/5/14/chartex" xmlns:mc="http://schemas.openxmlformats.org/markup-compatibility/2006" xmlns:aink="http://schemas.microsoft.com/office/drawing/2016/ink" xmlns:am3d="http://schemas.microsoft.com/office/drawing/2017/model3d" xmlns:o="urn:schemas-microsoft-com:office:office" xmlns:r="http://schemas.openxmlformats.org/officeDocument/2006/relationships" xmlns:m="http://schemas.openxmlformats.org/officeDocument/2006/math" xmlns:v="urn:schemas-microsoft-com:vml" xmlns:wp14="http://schemas.microsoft.com/office/word/2010/wordprocessingDrawing" xmlns:wp="http://schemas.openxmlformats.org/drawingml/2006/wordprocessingDrawing" xmlns:w10="urn:schemas-microsoft-com:office:word" xmlns:w="http://schemas.openxmlformats.org/wordprocessingml/2006/main" xmlns:w14="http://schemas.microsoft.com/office/word/2010/wordml" xmlns:w15="http://schemas.microsoft.com/office/word/2012/wordml" xmlns:w16cid="http://schemas.microsoft.com/office/word/2016/wordml/cid" xmlns:w16se="http://schemas.microsoft.com/office/word/2015/wordml/symex" xmlns:wpg="http://schemas.microsoft.com/office/word/2010/wordprocessingGroup" xmlns:wpi="http://schemas.microsoft.com/office/word/2010/wordprocessingInk" xmlns:wne="http://schemas.microsoft.com/office/word/2006/wordml" xmlns:wps="http://schemas.microsoft.com/office/word/2010/wordprocessingShape" mc:Ignorable="w14 w15 w16se w16cid wp14">
   <w:body>
     <w:p>
       <w:pPr>
@@ -3839,7 +3839,27 @@
                 <w:sz w:val="20"/>
                 <w:szCs w:val="20"/>
               </w:rPr>
-              <w:instrText xml:space="preserve"> MERGEFIELD  Dominialidade.TotalCroquiHa  \* MERGEFORMAT </w:instrText>
+              <w:instrText xml:space="preserve"> MERGEFIELD  Dominialidade.</w:instrText>
+            </w:r>
+            <w:r>
+              <w:rPr>
+                <w:rFonts w:ascii="Arial Narrow" w:hAnsi="Arial Narrow" w:cs="Calibri"/>
+                <w:bCs/>
+                <w:sz w:val="20"/>
+                <w:szCs w:val="20"/>
+              </w:rPr>
+              <w:instrText>ATPCroqui</w:instrText>
+            </w:r>
+            <w:bookmarkStart w:id="0" w:name="_GoBack"/>
+            <w:bookmarkEnd w:id="0"/>
+            <w:r>
+              <w:rPr>
+                <w:rFonts w:ascii="Arial Narrow" w:hAnsi="Arial Narrow" w:cs="Calibri"/>
+                <w:bCs/>
+                <w:sz w:val="20"/>
+                <w:szCs w:val="20"/>
+              </w:rPr>
+              <w:instrText xml:space="preserve">Ha  \* MERGEFORMAT </w:instrText>
             </w:r>
             <w:r>
               <w:rPr>
@@ -3858,7 +3878,27 @@
                 <w:sz w:val="20"/>
                 <w:szCs w:val="20"/>
               </w:rPr>
-              <w:t>«Dominialidade.TotalCroquiHa»</w:t>
+              <w:t>«Dominialidade.</w:t>
+            </w:r>
+            <w:r>
+              <w:rPr>
+                <w:rFonts w:ascii="Arial Narrow" w:hAnsi="Arial Narrow" w:cs="Calibri"/>
+                <w:bCs/>
+                <w:noProof/>
+                <w:sz w:val="20"/>
+                <w:szCs w:val="20"/>
+              </w:rPr>
+              <w:t>ATPCroqui</w:t>
+            </w:r>
+            <w:r>
+              <w:rPr>
+                <w:rFonts w:ascii="Arial Narrow" w:hAnsi="Arial Narrow" w:cs="Calibri"/>
+                <w:bCs/>
+                <w:noProof/>
+                <w:sz w:val="20"/>
+                <w:szCs w:val="20"/>
+              </w:rPr>
+              <w:t>Ha»</w:t>
             </w:r>
             <w:r>
               <w:rPr>
@@ -4969,27 +5009,7 @@
                 <w:sz w:val="16"/>
                 <w:szCs w:val="16"/>
               </w:rPr>
-              <w:t xml:space="preserve">O declarante/proprietário deverá entregar a documentação listada no Roteiro </w:t>
-            </w:r>
-            <w:proofErr w:type="spellStart"/>
-            <w:r>
-              <w:rPr>
-                <w:rFonts w:ascii="Arial Narrow" w:hAnsi="Arial Narrow" w:cs="Calibri"/>
-                <w:bCs/>
-                <w:sz w:val="16"/>
-                <w:szCs w:val="16"/>
-              </w:rPr>
-              <w:t>Orientativo</w:t>
-            </w:r>
-            <w:proofErr w:type="spellEnd"/>
-            <w:r>
-              <w:rPr>
-                <w:rFonts w:ascii="Arial Narrow" w:hAnsi="Arial Narrow" w:cs="Calibri"/>
-                <w:bCs/>
-                <w:sz w:val="16"/>
-                <w:szCs w:val="16"/>
-              </w:rPr>
-              <w:t xml:space="preserve"> para a Inscrição no CAR em qualquer Gerência Local/Posto de atendimento do </w:t>
+              <w:t xml:space="preserve">O declarante/proprietário deverá entregar a documentação listada no Roteiro Orientativo para a Inscrição no CAR em qualquer Gerência Local/Posto de atendimento do </w:t>
             </w:r>
             <w:proofErr w:type="spellStart"/>
             <w:r>
@@ -5214,8 +5234,6 @@
               </w:rPr>
               <w:t xml:space="preserve">es.gov.br/portal/consultar-car </w:t>
             </w:r>
-            <w:bookmarkStart w:id="0" w:name="_GoBack"/>
-            <w:bookmarkEnd w:id="0"/>
             <w:r>
               <w:rPr>
                 <w:rFonts w:ascii="Arial Narrow" w:hAnsi="Arial Narrow" w:cs="Calibri"/>
@@ -5375,7 +5393,7 @@
 </file>
 
 <file path=word/endnotes.xml><?xml version="1.0" encoding="utf-8"?>
-<w:endnotes xmlns:wpc="http://schemas.microsoft.com/office/word/2010/wordprocessingCanvas" xmlns:mc="http://schemas.openxmlformats.org/markup-compatibility/2006" xmlns:o="urn:schemas-microsoft-com:office:office" xmlns:r="http://schemas.openxmlformats.org/officeDocument/2006/relationships" xmlns:m="http://schemas.openxmlformats.org/officeDocument/2006/math" xmlns:v="urn:schemas-microsoft-com:vml" xmlns:wp14="http://schemas.microsoft.com/office/word/2010/wordprocessingDrawing" xmlns:wp="http://schemas.openxmlformats.org/drawingml/2006/wordprocessingDrawing" xmlns:w10="urn:schemas-microsoft-com:office:word" xmlns:w="http://schemas.openxmlformats.org/wordprocessingml/2006/main" xmlns:w14="http://schemas.microsoft.com/office/word/2010/wordml" xmlns:w15="http://schemas.microsoft.com/office/word/2012/wordml" xmlns:wpg="http://schemas.microsoft.com/office/word/2010/wordprocessingGroup" xmlns:wpi="http://schemas.microsoft.com/office/word/2010/wordprocessingInk" xmlns:wne="http://schemas.microsoft.com/office/word/2006/wordml" xmlns:wps="http://schemas.microsoft.com/office/word/2010/wordprocessingShape" mc:Ignorable="w14 w15 wp14">
+<w:endnotes xmlns:wpc="http://schemas.microsoft.com/office/word/2010/wordprocessingCanvas" xmlns:cx="http://schemas.microsoft.com/office/drawing/2014/chartex" xmlns:cx1="http://schemas.microsoft.com/office/drawing/2015/9/8/chartex" xmlns:cx2="http://schemas.microsoft.com/office/drawing/2015/10/21/chartex" xmlns:cx3="http://schemas.microsoft.com/office/drawing/2016/5/9/chartex" xmlns:cx4="http://schemas.microsoft.com/office/drawing/2016/5/10/chartex" xmlns:cx5="http://schemas.microsoft.com/office/drawing/2016/5/11/chartex" xmlns:cx6="http://schemas.microsoft.com/office/drawing/2016/5/12/chartex" xmlns:cx7="http://schemas.microsoft.com/office/drawing/2016/5/13/chartex" xmlns:cx8="http://schemas.microsoft.com/office/drawing/2016/5/14/chartex" xmlns:mc="http://schemas.openxmlformats.org/markup-compatibility/2006" xmlns:aink="http://schemas.microsoft.com/office/drawing/2016/ink" xmlns:am3d="http://schemas.microsoft.com/office/drawing/2017/model3d" xmlns:o="urn:schemas-microsoft-com:office:office" xmlns:r="http://schemas.openxmlformats.org/officeDocument/2006/relationships" xmlns:m="http://schemas.openxmlformats.org/officeDocument/2006/math" xmlns:v="urn:schemas-microsoft-com:vml" xmlns:wp14="http://schemas.microsoft.com/office/word/2010/wordprocessingDrawing" xmlns:wp="http://schemas.openxmlformats.org/drawingml/2006/wordprocessingDrawing" xmlns:w10="urn:schemas-microsoft-com:office:word" xmlns:w="http://schemas.openxmlformats.org/wordprocessingml/2006/main" xmlns:w14="http://schemas.microsoft.com/office/word/2010/wordml" xmlns:w15="http://schemas.microsoft.com/office/word/2012/wordml" xmlns:w16cid="http://schemas.microsoft.com/office/word/2016/wordml/cid" xmlns:w16se="http://schemas.microsoft.com/office/word/2015/wordml/symex" xmlns:wpg="http://schemas.microsoft.com/office/word/2010/wordprocessingGroup" xmlns:wpi="http://schemas.microsoft.com/office/word/2010/wordprocessingInk" xmlns:wne="http://schemas.microsoft.com/office/word/2006/wordml" xmlns:wps="http://schemas.microsoft.com/office/word/2010/wordprocessingShape" mc:Ignorable="w14 w15 w16se w16cid wp14">
   <w:endnote w:type="separator" w:id="-1">
     <w:p>
       <w:r>
@@ -5394,7 +5412,7 @@
 </file>
 
 <file path=word/footer1.xml><?xml version="1.0" encoding="utf-8"?>
-<w:ftr xmlns:wpc="http://schemas.microsoft.com/office/word/2010/wordprocessingCanvas" xmlns:mc="http://schemas.openxmlformats.org/markup-compatibility/2006" xmlns:o="urn:schemas-microsoft-com:office:office" xmlns:r="http://schemas.openxmlformats.org/officeDocument/2006/relationships" xmlns:m="http://schemas.openxmlformats.org/officeDocument/2006/math" xmlns:v="urn:schemas-microsoft-com:vml" xmlns:wp14="http://schemas.microsoft.com/office/word/2010/wordprocessingDrawing" xmlns:wp="http://schemas.openxmlformats.org/drawingml/2006/wordprocessingDrawing" xmlns:w10="urn:schemas-microsoft-com:office:word" xmlns:w="http://schemas.openxmlformats.org/wordprocessingml/2006/main" xmlns:w14="http://schemas.microsoft.com/office/word/2010/wordml" xmlns:w15="http://schemas.microsoft.com/office/word/2012/wordml" xmlns:wpg="http://schemas.microsoft.com/office/word/2010/wordprocessingGroup" xmlns:wpi="http://schemas.microsoft.com/office/word/2010/wordprocessingInk" xmlns:wne="http://schemas.microsoft.com/office/word/2006/wordml" xmlns:wps="http://schemas.microsoft.com/office/word/2010/wordprocessingShape" mc:Ignorable="w14 w15 wp14">
+<w:ftr xmlns:wpc="http://schemas.microsoft.com/office/word/2010/wordprocessingCanvas" xmlns:cx="http://schemas.microsoft.com/office/drawing/2014/chartex" xmlns:cx1="http://schemas.microsoft.com/office/drawing/2015/9/8/chartex" xmlns:cx2="http://schemas.microsoft.com/office/drawing/2015/10/21/chartex" xmlns:cx3="http://schemas.microsoft.com/office/drawing/2016/5/9/chartex" xmlns:cx4="http://schemas.microsoft.com/office/drawing/2016/5/10/chartex" xmlns:cx5="http://schemas.microsoft.com/office/drawing/2016/5/11/chartex" xmlns:cx6="http://schemas.microsoft.com/office/drawing/2016/5/12/chartex" xmlns:cx7="http://schemas.microsoft.com/office/drawing/2016/5/13/chartex" xmlns:cx8="http://schemas.microsoft.com/office/drawing/2016/5/14/chartex" xmlns:mc="http://schemas.openxmlformats.org/markup-compatibility/2006" xmlns:aink="http://schemas.microsoft.com/office/drawing/2016/ink" xmlns:am3d="http://schemas.microsoft.com/office/drawing/2017/model3d" xmlns:o="urn:schemas-microsoft-com:office:office" xmlns:r="http://schemas.openxmlformats.org/officeDocument/2006/relationships" xmlns:m="http://schemas.openxmlformats.org/officeDocument/2006/math" xmlns:v="urn:schemas-microsoft-com:vml" xmlns:wp14="http://schemas.microsoft.com/office/word/2010/wordprocessingDrawing" xmlns:wp="http://schemas.openxmlformats.org/drawingml/2006/wordprocessingDrawing" xmlns:w10="urn:schemas-microsoft-com:office:word" xmlns:w="http://schemas.openxmlformats.org/wordprocessingml/2006/main" xmlns:w14="http://schemas.microsoft.com/office/word/2010/wordml" xmlns:w15="http://schemas.microsoft.com/office/word/2012/wordml" xmlns:w16cid="http://schemas.microsoft.com/office/word/2016/wordml/cid" xmlns:w16se="http://schemas.microsoft.com/office/word/2015/wordml/symex" xmlns:wpg="http://schemas.microsoft.com/office/word/2010/wordprocessingGroup" xmlns:wpi="http://schemas.microsoft.com/office/word/2010/wordprocessingInk" xmlns:wne="http://schemas.microsoft.com/office/word/2006/wordml" xmlns:wps="http://schemas.microsoft.com/office/word/2010/wordprocessingShape" mc:Ignorable="w14 w15 w16se w16cid wp14">
   <w:tbl>
     <w:tblPr>
       <w:tblW w:w="0" w:type="auto"/>
@@ -5637,7 +5655,7 @@
 </file>
 
 <file path=word/footnotes.xml><?xml version="1.0" encoding="utf-8"?>
-<w:footnotes xmlns:wpc="http://schemas.microsoft.com/office/word/2010/wordprocessingCanvas" xmlns:mc="http://schemas.openxmlformats.org/markup-compatibility/2006" xmlns:o="urn:schemas-microsoft-com:office:office" xmlns:r="http://schemas.openxmlformats.org/officeDocument/2006/relationships" xmlns:m="http://schemas.openxmlformats.org/officeDocument/2006/math" xmlns:v="urn:schemas-microsoft-com:vml" xmlns:wp14="http://schemas.microsoft.com/office/word/2010/wordprocessingDrawing" xmlns:wp="http://schemas.openxmlformats.org/drawingml/2006/wordprocessingDrawing" xmlns:w10="urn:schemas-microsoft-com:office:word" xmlns:w="http://schemas.openxmlformats.org/wordprocessingml/2006/main" xmlns:w14="http://schemas.microsoft.com/office/word/2010/wordml" xmlns:w15="http://schemas.microsoft.com/office/word/2012/wordml" xmlns:wpg="http://schemas.microsoft.com/office/word/2010/wordprocessingGroup" xmlns:wpi="http://schemas.microsoft.com/office/word/2010/wordprocessingInk" xmlns:wne="http://schemas.microsoft.com/office/word/2006/wordml" xmlns:wps="http://schemas.microsoft.com/office/word/2010/wordprocessingShape" mc:Ignorable="w14 w15 wp14">
+<w:footnotes xmlns:wpc="http://schemas.microsoft.com/office/word/2010/wordprocessingCanvas" xmlns:cx="http://schemas.microsoft.com/office/drawing/2014/chartex" xmlns:cx1="http://schemas.microsoft.com/office/drawing/2015/9/8/chartex" xmlns:cx2="http://schemas.microsoft.com/office/drawing/2015/10/21/chartex" xmlns:cx3="http://schemas.microsoft.com/office/drawing/2016/5/9/chartex" xmlns:cx4="http://schemas.microsoft.com/office/drawing/2016/5/10/chartex" xmlns:cx5="http://schemas.microsoft.com/office/drawing/2016/5/11/chartex" xmlns:cx6="http://schemas.microsoft.com/office/drawing/2016/5/12/chartex" xmlns:cx7="http://schemas.microsoft.com/office/drawing/2016/5/13/chartex" xmlns:cx8="http://schemas.microsoft.com/office/drawing/2016/5/14/chartex" xmlns:mc="http://schemas.openxmlformats.org/markup-compatibility/2006" xmlns:aink="http://schemas.microsoft.com/office/drawing/2016/ink" xmlns:am3d="http://schemas.microsoft.com/office/drawing/2017/model3d" xmlns:o="urn:schemas-microsoft-com:office:office" xmlns:r="http://schemas.openxmlformats.org/officeDocument/2006/relationships" xmlns:m="http://schemas.openxmlformats.org/officeDocument/2006/math" xmlns:v="urn:schemas-microsoft-com:vml" xmlns:wp14="http://schemas.microsoft.com/office/word/2010/wordprocessingDrawing" xmlns:wp="http://schemas.openxmlformats.org/drawingml/2006/wordprocessingDrawing" xmlns:w10="urn:schemas-microsoft-com:office:word" xmlns:w="http://schemas.openxmlformats.org/wordprocessingml/2006/main" xmlns:w14="http://schemas.microsoft.com/office/word/2010/wordml" xmlns:w15="http://schemas.microsoft.com/office/word/2012/wordml" xmlns:w16cid="http://schemas.microsoft.com/office/word/2016/wordml/cid" xmlns:w16se="http://schemas.microsoft.com/office/word/2015/wordml/symex" xmlns:wpg="http://schemas.microsoft.com/office/word/2010/wordprocessingGroup" xmlns:wpi="http://schemas.microsoft.com/office/word/2010/wordprocessingInk" xmlns:wne="http://schemas.microsoft.com/office/word/2006/wordml" xmlns:wps="http://schemas.microsoft.com/office/word/2010/wordprocessingShape" mc:Ignorable="w14 w15 w16se w16cid wp14">
   <w:footnote w:type="separator" w:id="-1">
     <w:p>
       <w:r>
@@ -5656,7 +5674,7 @@
 </file>
 
 <file path=word/header1.xml><?xml version="1.0" encoding="utf-8"?>
-<w:hdr xmlns:wpc="http://schemas.microsoft.com/office/word/2010/wordprocessingCanvas" xmlns:mc="http://schemas.openxmlformats.org/markup-compatibility/2006" xmlns:o="urn:schemas-microsoft-com:office:office" xmlns:r="http://schemas.openxmlformats.org/officeDocument/2006/relationships" xmlns:m="http://schemas.openxmlformats.org/officeDocument/2006/math" xmlns:v="urn:schemas-microsoft-com:vml" xmlns:wp14="http://schemas.microsoft.com/office/word/2010/wordprocessingDrawing" xmlns:wp="http://schemas.openxmlformats.org/drawingml/2006/wordprocessingDrawing" xmlns:w10="urn:schemas-microsoft-com:office:word" xmlns:w="http://schemas.openxmlformats.org/wordprocessingml/2006/main" xmlns:w14="http://schemas.microsoft.com/office/word/2010/wordml" xmlns:w15="http://schemas.microsoft.com/office/word/2012/wordml" xmlns:wpg="http://schemas.microsoft.com/office/word/2010/wordprocessingGroup" xmlns:wpi="http://schemas.microsoft.com/office/word/2010/wordprocessingInk" xmlns:wne="http://schemas.microsoft.com/office/word/2006/wordml" xmlns:wps="http://schemas.microsoft.com/office/word/2010/wordprocessingShape" mc:Ignorable="w14 w15 wp14">
+<w:hdr xmlns:wpc="http://schemas.microsoft.com/office/word/2010/wordprocessingCanvas" xmlns:cx="http://schemas.microsoft.com/office/drawing/2014/chartex" xmlns:cx1="http://schemas.microsoft.com/office/drawing/2015/9/8/chartex" xmlns:cx2="http://schemas.microsoft.com/office/drawing/2015/10/21/chartex" xmlns:cx3="http://schemas.microsoft.com/office/drawing/2016/5/9/chartex" xmlns:cx4="http://schemas.microsoft.com/office/drawing/2016/5/10/chartex" xmlns:cx5="http://schemas.microsoft.com/office/drawing/2016/5/11/chartex" xmlns:cx6="http://schemas.microsoft.com/office/drawing/2016/5/12/chartex" xmlns:cx7="http://schemas.microsoft.com/office/drawing/2016/5/13/chartex" xmlns:cx8="http://schemas.microsoft.com/office/drawing/2016/5/14/chartex" xmlns:mc="http://schemas.openxmlformats.org/markup-compatibility/2006" xmlns:aink="http://schemas.microsoft.com/office/drawing/2016/ink" xmlns:am3d="http://schemas.microsoft.com/office/drawing/2017/model3d" xmlns:o="urn:schemas-microsoft-com:office:office" xmlns:r="http://schemas.openxmlformats.org/officeDocument/2006/relationships" xmlns:m="http://schemas.openxmlformats.org/officeDocument/2006/math" xmlns:v="urn:schemas-microsoft-com:vml" xmlns:wp14="http://schemas.microsoft.com/office/word/2010/wordprocessingDrawing" xmlns:wp="http://schemas.openxmlformats.org/drawingml/2006/wordprocessingDrawing" xmlns:w10="urn:schemas-microsoft-com:office:word" xmlns:w="http://schemas.openxmlformats.org/wordprocessingml/2006/main" xmlns:w14="http://schemas.microsoft.com/office/word/2010/wordml" xmlns:w15="http://schemas.microsoft.com/office/word/2012/wordml" xmlns:w16cid="http://schemas.microsoft.com/office/word/2016/wordml/cid" xmlns:w16se="http://schemas.microsoft.com/office/word/2015/wordml/symex" xmlns:wpg="http://schemas.microsoft.com/office/word/2010/wordprocessingGroup" xmlns:wpi="http://schemas.microsoft.com/office/word/2010/wordprocessingInk" xmlns:wne="http://schemas.microsoft.com/office/word/2006/wordml" xmlns:wps="http://schemas.microsoft.com/office/word/2010/wordprocessingShape" mc:Ignorable="w14 w15 w16se w16cid wp14">
   <w:tbl>
     <w:tblPr>
       <w:tblW w:w="9374" w:type="dxa"/>
@@ -5956,7 +5974,7 @@
 </file>
 
 <file path=word/numbering.xml><?xml version="1.0" encoding="utf-8"?>
-<w:numbering xmlns:wpc="http://schemas.microsoft.com/office/word/2010/wordprocessingCanvas" xmlns:mc="http://schemas.openxmlformats.org/markup-compatibility/2006" xmlns:o="urn:schemas-microsoft-com:office:office" xmlns:r="http://schemas.openxmlformats.org/officeDocument/2006/relationships" xmlns:m="http://schemas.openxmlformats.org/officeDocument/2006/math" xmlns:v="urn:schemas-microsoft-com:vml" xmlns:wp14="http://schemas.microsoft.com/office/word/2010/wordprocessingDrawing" xmlns:wp="http://schemas.openxmlformats.org/drawingml/2006/wordprocessingDrawing" xmlns:w10="urn:schemas-microsoft-com:office:word" xmlns:w="http://schemas.openxmlformats.org/wordprocessingml/2006/main" xmlns:w14="http://schemas.microsoft.com/office/word/2010/wordml" xmlns:w15="http://schemas.microsoft.com/office/word/2012/wordml" xmlns:wpg="http://schemas.microsoft.com/office/word/2010/wordprocessingGroup" xmlns:wpi="http://schemas.microsoft.com/office/word/2010/wordprocessingInk" xmlns:wne="http://schemas.microsoft.com/office/word/2006/wordml" xmlns:wps="http://schemas.microsoft.com/office/word/2010/wordprocessingShape" mc:Ignorable="w14 w15 wp14">
+<w:numbering xmlns:wpc="http://schemas.microsoft.com/office/word/2010/wordprocessingCanvas" xmlns:cx="http://schemas.microsoft.com/office/drawing/2014/chartex" xmlns:cx1="http://schemas.microsoft.com/office/drawing/2015/9/8/chartex" xmlns:cx2="http://schemas.microsoft.com/office/drawing/2015/10/21/chartex" xmlns:cx3="http://schemas.microsoft.com/office/drawing/2016/5/9/chartex" xmlns:cx4="http://schemas.microsoft.com/office/drawing/2016/5/10/chartex" xmlns:cx5="http://schemas.microsoft.com/office/drawing/2016/5/11/chartex" xmlns:cx6="http://schemas.microsoft.com/office/drawing/2016/5/12/chartex" xmlns:cx7="http://schemas.microsoft.com/office/drawing/2016/5/13/chartex" xmlns:cx8="http://schemas.microsoft.com/office/drawing/2016/5/14/chartex" xmlns:mc="http://schemas.openxmlformats.org/markup-compatibility/2006" xmlns:aink="http://schemas.microsoft.com/office/drawing/2016/ink" xmlns:am3d="http://schemas.microsoft.com/office/drawing/2017/model3d" xmlns:o="urn:schemas-microsoft-com:office:office" xmlns:r="http://schemas.openxmlformats.org/officeDocument/2006/relationships" xmlns:m="http://schemas.openxmlformats.org/officeDocument/2006/math" xmlns:v="urn:schemas-microsoft-com:vml" xmlns:wp14="http://schemas.microsoft.com/office/word/2010/wordprocessingDrawing" xmlns:wp="http://schemas.openxmlformats.org/drawingml/2006/wordprocessingDrawing" xmlns:w10="urn:schemas-microsoft-com:office:word" xmlns:w="http://schemas.openxmlformats.org/wordprocessingml/2006/main" xmlns:w14="http://schemas.microsoft.com/office/word/2010/wordml" xmlns:w15="http://schemas.microsoft.com/office/word/2012/wordml" xmlns:w16cid="http://schemas.microsoft.com/office/word/2016/wordml/cid" xmlns:w16se="http://schemas.microsoft.com/office/word/2015/wordml/symex" xmlns:wpg="http://schemas.microsoft.com/office/word/2010/wordprocessingGroup" xmlns:wpi="http://schemas.microsoft.com/office/word/2010/wordprocessingInk" xmlns:wne="http://schemas.microsoft.com/office/word/2006/wordml" xmlns:wps="http://schemas.microsoft.com/office/word/2010/wordprocessingShape" mc:Ignorable="w14 w15 w16se w16cid wp14">
   <w:abstractNum w:abstractNumId="0" w15:restartNumberingAfterBreak="0">
     <w:nsid w:val="005D1A5A"/>
     <w:multiLevelType w:val="singleLevel"/>
@@ -8964,7 +8982,7 @@
 </file>
 
 <file path=word/styles.xml><?xml version="1.0" encoding="utf-8"?>
-<w:styles xmlns:mc="http://schemas.openxmlformats.org/markup-compatibility/2006" xmlns:r="http://schemas.openxmlformats.org/officeDocument/2006/relationships" xmlns:w="http://schemas.openxmlformats.org/wordprocessingml/2006/main" xmlns:w14="http://schemas.microsoft.com/office/word/2010/wordml" xmlns:w15="http://schemas.microsoft.com/office/word/2012/wordml" mc:Ignorable="w14 w15">
+<w:styles xmlns:mc="http://schemas.openxmlformats.org/markup-compatibility/2006" xmlns:r="http://schemas.openxmlformats.org/officeDocument/2006/relationships" xmlns:w="http://schemas.openxmlformats.org/wordprocessingml/2006/main" xmlns:w14="http://schemas.microsoft.com/office/word/2010/wordml" xmlns:w15="http://schemas.microsoft.com/office/word/2012/wordml" xmlns:w16cid="http://schemas.microsoft.com/office/word/2016/wordml/cid" xmlns:w16se="http://schemas.microsoft.com/office/word/2015/wordml/symex" mc:Ignorable="w14 w15 w16se w16cid">
   <w:docDefaults>
     <w:rPrDefault>
       <w:rPr>
@@ -8974,7 +8992,7 @@
     </w:rPrDefault>
     <w:pPrDefault/>
   </w:docDefaults>
-  <w:latentStyles w:defLockedState="0" w:defUIPriority="0" w:defSemiHidden="0" w:defUnhideWhenUsed="0" w:defQFormat="0" w:count="371">
+  <w:latentStyles w:defLockedState="0" w:defUIPriority="0" w:defSemiHidden="0" w:defUnhideWhenUsed="0" w:defQFormat="0" w:count="375">
     <w:lsdException w:name="Normal" w:qFormat="1"/>
     <w:lsdException w:name="heading 1" w:qFormat="1"/>
     <w:lsdException w:name="heading 2" w:semiHidden="1" w:unhideWhenUsed="1" w:qFormat="1"/>
@@ -9074,7 +9092,6 @@
     <w:lsdException w:name="HTML Sample" w:semiHidden="1" w:unhideWhenUsed="1"/>
     <w:lsdException w:name="HTML Typewriter" w:semiHidden="1" w:unhideWhenUsed="1"/>
     <w:lsdException w:name="HTML Variable" w:semiHidden="1" w:unhideWhenUsed="1"/>
-    <w:lsdException w:name="Normal Table" w:semiHidden="1" w:unhideWhenUsed="1"/>
     <w:lsdException w:name="annotation subject" w:semiHidden="1" w:unhideWhenUsed="1"/>
     <w:lsdException w:name="No List" w:semiHidden="1" w:uiPriority="99" w:unhideWhenUsed="1"/>
     <w:lsdException w:name="Outline List 1" w:semiHidden="1" w:unhideWhenUsed="1"/>
@@ -9118,10 +9135,8 @@
     <w:lsdException w:name="Table Elegant" w:semiHidden="1" w:unhideWhenUsed="1"/>
     <w:lsdException w:name="Table Professional" w:semiHidden="1" w:unhideWhenUsed="1"/>
     <w:lsdException w:name="Table Subtle 1" w:semiHidden="1" w:unhideWhenUsed="1"/>
-    <w:lsdException w:name="Table Subtle 2" w:semiHidden="1" w:unhideWhenUsed="1"/>
     <w:lsdException w:name="Table Web 1" w:semiHidden="1" w:unhideWhenUsed="1"/>
     <w:lsdException w:name="Table Web 2" w:semiHidden="1" w:unhideWhenUsed="1"/>
-    <w:lsdException w:name="Table Web 3" w:semiHidden="1" w:unhideWhenUsed="1"/>
     <w:lsdException w:name="Balloon Text" w:semiHidden="1" w:unhideWhenUsed="1"/>
     <w:lsdException w:name="Table Grid" w:uiPriority="59"/>
     <w:lsdException w:name="Table Theme" w:semiHidden="1" w:unhideWhenUsed="1"/>
@@ -9340,6 +9355,10 @@
     <w:lsdException w:name="List Table 5 Dark Accent 6" w:uiPriority="50"/>
     <w:lsdException w:name="List Table 6 Colorful Accent 6" w:uiPriority="51"/>
     <w:lsdException w:name="List Table 7 Colorful Accent 6" w:uiPriority="52"/>
+    <w:lsdException w:name="Mention" w:semiHidden="1" w:uiPriority="99" w:unhideWhenUsed="1"/>
+    <w:lsdException w:name="Smart Hyperlink" w:semiHidden="1" w:uiPriority="99" w:unhideWhenUsed="1"/>
+    <w:lsdException w:name="Hashtag" w:semiHidden="1" w:uiPriority="99" w:unhideWhenUsed="1"/>
+    <w:lsdException w:name="Unresolved Mention" w:semiHidden="1" w:uiPriority="99" w:unhideWhenUsed="1"/>
   </w:latentStyles>
   <w:style w:type="paragraph" w:default="1" w:styleId="Normal">
     <w:name w:val="Normal"/>

</xml_diff>